<commit_message>
add 'openInstead' to doc
</commit_message>
<xml_diff>
--- a/docs/Tuto_FR.docx
+++ b/docs/Tuto_FR.docx
@@ -638,7 +638,7 @@
         <mc:AlternateContent>
           <mc:Choice Requires="wps">
             <w:drawing>
-              <wp:anchor distT="0" distB="0" distL="114300" distR="114300" simplePos="0" relativeHeight="251659264" behindDoc="0" locked="0" layoutInCell="1" allowOverlap="1" wp14:anchorId="65108053" wp14:editId="4517DDC6">
+              <wp:anchor distT="0" distB="0" distL="114300" distR="114300" simplePos="0" relativeHeight="251659264" behindDoc="0" locked="0" layoutInCell="1" allowOverlap="1" wp14:anchorId="24104493" wp14:editId="1F236E5B">
                 <wp:simplePos x="0" y="0"/>
                 <wp:positionH relativeFrom="margin">
                   <wp:posOffset>-442595</wp:posOffset>
@@ -2308,7 +2308,7 @@
           <w:sz w:val="24"/>
         </w:rPr>
         <w:drawing>
-          <wp:inline distT="0" distB="0" distL="0" distR="0">
+          <wp:inline distT="0" distB="0" distL="0" distR="0" wp14:anchorId="2D4D6051" wp14:editId="0C74D34E">
             <wp:extent cx="3878580" cy="1607820"/>
             <wp:effectExtent l="0" t="0" r="7620" b="0"/>
             <wp:docPr id="3" name="Image 3"/>
@@ -2508,7 +2508,7 @@
           <w:sz w:val="24"/>
         </w:rPr>
         <w:drawing>
-          <wp:inline distT="0" distB="0" distL="0" distR="0">
+          <wp:inline distT="0" distB="0" distL="0" distR="0" wp14:anchorId="78DAFC92" wp14:editId="041877CF">
             <wp:extent cx="4846320" cy="1973580"/>
             <wp:effectExtent l="0" t="0" r="0" b="7620"/>
             <wp:docPr id="4" name="Image 4"/>
@@ -2832,7 +2832,7 @@
           <w:sz w:val="24"/>
         </w:rPr>
         <w:drawing>
-          <wp:inline distT="0" distB="0" distL="0" distR="0">
+          <wp:inline distT="0" distB="0" distL="0" distR="0" wp14:anchorId="39B902F6" wp14:editId="09B36B24">
             <wp:extent cx="4244340" cy="4526280"/>
             <wp:effectExtent l="0" t="0" r="3810" b="7620"/>
             <wp:docPr id="5" name="Image 5"/>
@@ -3449,7 +3449,7 @@
           <w:sz w:val="24"/>
         </w:rPr>
         <w:drawing>
-          <wp:inline distT="0" distB="0" distL="0" distR="0">
+          <wp:inline distT="0" distB="0" distL="0" distR="0" wp14:anchorId="4321FA67" wp14:editId="09900F59">
             <wp:extent cx="5762625" cy="4495800"/>
             <wp:effectExtent l="0" t="0" r="9525" b="0"/>
             <wp:docPr id="1" name="Image 1" descr="C:\bts\2\dev\projects\PHjs\imgs_tuto\mysql.png"/>
@@ -5917,7 +5917,7 @@
           <w:sz w:val="24"/>
         </w:rPr>
         <w:drawing>
-          <wp:inline distT="0" distB="0" distL="0" distR="0" wp14:anchorId="2050486C" wp14:editId="42F70EAE">
+          <wp:inline distT="0" distB="0" distL="0" distR="0" wp14:anchorId="76A97935" wp14:editId="5E9BE914">
             <wp:extent cx="5760720" cy="4494314"/>
             <wp:effectExtent l="0" t="0" r="0" b="1905"/>
             <wp:docPr id="6" name="Image 6" descr="C:\bts\2\dev\projects\PHjs\imgs_tuto\mysql.png"/>
@@ -6685,7 +6685,7 @@
           <w:sz w:val="24"/>
         </w:rPr>
         <w:drawing>
-          <wp:inline distT="0" distB="0" distL="0" distR="0">
+          <wp:inline distT="0" distB="0" distL="0" distR="0" wp14:anchorId="1E4983CD" wp14:editId="055219A8">
             <wp:extent cx="5676900" cy="1623060"/>
             <wp:effectExtent l="0" t="0" r="0" b="0"/>
             <wp:docPr id="7" name="Image 7"/>
@@ -7000,7 +7000,7 @@
           <w:sz w:val="24"/>
         </w:rPr>
         <w:drawing>
-          <wp:inline distT="0" distB="0" distL="0" distR="0">
+          <wp:inline distT="0" distB="0" distL="0" distR="0" wp14:anchorId="39AEEEC4" wp14:editId="070A998B">
             <wp:extent cx="5341620" cy="1661160"/>
             <wp:effectExtent l="0" t="0" r="0" b="0"/>
             <wp:docPr id="8" name="Image 8"/>
@@ -7175,7 +7175,7 @@
           <w:sz w:val="24"/>
         </w:rPr>
         <w:drawing>
-          <wp:inline distT="0" distB="0" distL="0" distR="0">
+          <wp:inline distT="0" distB="0" distL="0" distR="0" wp14:anchorId="3CB10FC9" wp14:editId="6FB764E3">
             <wp:extent cx="5760720" cy="1409700"/>
             <wp:effectExtent l="0" t="0" r="0" b="0"/>
             <wp:docPr id="9" name="Image 9"/>
@@ -8438,7 +8438,7 @@
           <w:sz w:val="24"/>
         </w:rPr>
         <w:drawing>
-          <wp:inline distT="0" distB="0" distL="0" distR="0">
+          <wp:inline distT="0" distB="0" distL="0" distR="0" wp14:anchorId="69A6549E" wp14:editId="2D0930DA">
             <wp:extent cx="3832860" cy="929640"/>
             <wp:effectExtent l="0" t="0" r="0" b="3810"/>
             <wp:docPr id="10" name="Image 10"/>
@@ -8643,7 +8643,7 @@
           <w:sz w:val="24"/>
         </w:rPr>
         <w:drawing>
-          <wp:inline distT="0" distB="0" distL="0" distR="0">
+          <wp:inline distT="0" distB="0" distL="0" distR="0" wp14:anchorId="54A3F3E9" wp14:editId="30D10DE2">
             <wp:extent cx="5753100" cy="2339340"/>
             <wp:effectExtent l="0" t="0" r="0" b="3810"/>
             <wp:docPr id="11" name="Image 11"/>
@@ -9787,7 +9787,7 @@
           <w:sz w:val="24"/>
         </w:rPr>
         <w:drawing>
-          <wp:inline distT="0" distB="0" distL="0" distR="0">
+          <wp:inline distT="0" distB="0" distL="0" distR="0" wp14:anchorId="5F0E6194" wp14:editId="45C259BC">
             <wp:extent cx="4556760" cy="975360"/>
             <wp:effectExtent l="0" t="0" r="0" b="0"/>
             <wp:docPr id="12" name="Image 12"/>
@@ -10428,14 +10428,7 @@
           <w:rFonts w:cstheme="minorHAnsi"/>
           <w:sz w:val="24"/>
         </w:rPr>
-        <w:t xml:space="preserve">, ainsi tout le contenu de </w:t>
-      </w:r>
-      <w:r>
-        <w:rPr>
-          <w:rFonts w:cstheme="minorHAnsi"/>
-          <w:sz w:val="24"/>
-        </w:rPr>
-        <w:t>‘</w:t>
+        <w:t>, ainsi tout le contenu de ‘</w:t>
       </w:r>
       <w:proofErr w:type="spellStart"/>
       <w:r>
@@ -10451,14 +10444,7 @@
           <w:rFonts w:cstheme="minorHAnsi"/>
           <w:sz w:val="24"/>
         </w:rPr>
-        <w:t>’</w:t>
-      </w:r>
-      <w:r>
-        <w:rPr>
-          <w:rFonts w:cstheme="minorHAnsi"/>
-          <w:sz w:val="24"/>
-        </w:rPr>
-        <w:t xml:space="preserve"> sera </w:t>
+        <w:t xml:space="preserve">’ sera </w:t>
       </w:r>
       <w:r>
         <w:rPr>
@@ -10534,6 +10520,7 @@
         <w:t xml:space="preserve"> avec un </w:t>
       </w:r>
       <w:proofErr w:type="spellStart"/>
+      <w:proofErr w:type="gramStart"/>
       <w:r>
         <w:rPr>
           <w:rFonts w:cstheme="minorHAnsi"/>
@@ -10542,6 +10529,7 @@
         <w:t>module.exports</w:t>
       </w:r>
       <w:proofErr w:type="spellEnd"/>
+      <w:proofErr w:type="gramEnd"/>
       <w:r>
         <w:rPr>
           <w:rFonts w:cstheme="minorHAnsi"/>
@@ -10556,8 +10544,6 @@
         </w:rPr>
         <w:t>u</w:t>
       </w:r>
-      <w:bookmarkStart w:id="0" w:name="_GoBack"/>
-      <w:bookmarkEnd w:id="0"/>
       <w:r>
         <w:rPr>
           <w:rFonts w:cstheme="minorHAnsi"/>
@@ -11941,7 +11927,7 @@
           <w:szCs w:val="21"/>
           <w:shd w:val="clear" w:color="auto" w:fill="000000"/>
         </w:rPr>
-        <w:t>*.</w:t>
+        <w:t xml:space="preserve">file </w:t>
       </w:r>
       <w:r>
         <w:rPr>
@@ -11951,9 +11937,8 @@
           <w:szCs w:val="21"/>
           <w:shd w:val="clear" w:color="auto" w:fill="000000"/>
         </w:rPr>
-        <w:t xml:space="preserve">mp4 </w:t>
-      </w:r>
-      <w:proofErr w:type="spellStart"/>
+        <w:t>*.</w:t>
+      </w:r>
       <w:r>
         <w:rPr>
           <w:rFonts w:ascii="Courier New" w:hAnsi="Courier New" w:cs="Courier New"/>
@@ -11962,9 +11947,9 @@
           <w:szCs w:val="21"/>
           <w:shd w:val="clear" w:color="auto" w:fill="000000"/>
         </w:rPr>
-        <w:t>is</w:t>
-      </w:r>
-      <w:proofErr w:type="spellEnd"/>
+        <w:t xml:space="preserve">mp4 </w:t>
+      </w:r>
+      <w:proofErr w:type="spellStart"/>
       <w:r>
         <w:rPr>
           <w:rFonts w:ascii="Courier New" w:hAnsi="Courier New" w:cs="Courier New"/>
@@ -11973,9 +11958,9 @@
           <w:szCs w:val="21"/>
           <w:shd w:val="clear" w:color="auto" w:fill="000000"/>
         </w:rPr>
-        <w:t xml:space="preserve"> </w:t>
-      </w:r>
-      <w:proofErr w:type="spellStart"/>
+        <w:t>is</w:t>
+      </w:r>
+      <w:proofErr w:type="spellEnd"/>
       <w:r>
         <w:rPr>
           <w:rFonts w:ascii="Courier New" w:hAnsi="Courier New" w:cs="Courier New"/>
@@ -11984,9 +11969,9 @@
           <w:szCs w:val="21"/>
           <w:shd w:val="clear" w:color="auto" w:fill="000000"/>
         </w:rPr>
-        <w:t>forbidden</w:t>
-      </w:r>
-      <w:proofErr w:type="spellEnd"/>
+        <w:t xml:space="preserve"> </w:t>
+      </w:r>
+      <w:proofErr w:type="spellStart"/>
       <w:r>
         <w:rPr>
           <w:rFonts w:ascii="Courier New" w:hAnsi="Courier New" w:cs="Courier New"/>
@@ -11995,8 +11980,9 @@
           <w:szCs w:val="21"/>
           <w:shd w:val="clear" w:color="auto" w:fill="000000"/>
         </w:rPr>
-        <w:t xml:space="preserve">, </w:t>
-      </w:r>
+        <w:t>forbidden</w:t>
+      </w:r>
+      <w:proofErr w:type="spellEnd"/>
       <w:r>
         <w:rPr>
           <w:rFonts w:ascii="Courier New" w:hAnsi="Courier New" w:cs="Courier New"/>
@@ -12005,9 +11991,8 @@
           <w:szCs w:val="21"/>
           <w:shd w:val="clear" w:color="auto" w:fill="000000"/>
         </w:rPr>
-        <w:t>*.</w:t>
-      </w:r>
-      <w:proofErr w:type="spellStart"/>
+        <w:t xml:space="preserve">, </w:t>
+      </w:r>
       <w:r>
         <w:rPr>
           <w:rFonts w:ascii="Courier New" w:hAnsi="Courier New" w:cs="Courier New"/>
@@ -12016,9 +12001,8 @@
           <w:szCs w:val="21"/>
           <w:shd w:val="clear" w:color="auto" w:fill="000000"/>
         </w:rPr>
-        <w:t>phjs</w:t>
-      </w:r>
-      <w:proofErr w:type="spellEnd"/>
+        <w:t xml:space="preserve">file </w:t>
+      </w:r>
       <w:r>
         <w:rPr>
           <w:rFonts w:ascii="Courier New" w:hAnsi="Courier New" w:cs="Courier New"/>
@@ -12027,7 +12011,7 @@
           <w:szCs w:val="21"/>
           <w:shd w:val="clear" w:color="auto" w:fill="000000"/>
         </w:rPr>
-        <w:t xml:space="preserve"> as </w:t>
+        <w:t>*.</w:t>
       </w:r>
       <w:proofErr w:type="spellStart"/>
       <w:r>
@@ -12038,7 +12022,7 @@
           <w:szCs w:val="21"/>
           <w:shd w:val="clear" w:color="auto" w:fill="000000"/>
         </w:rPr>
-        <w:t>text</w:t>
+        <w:t>phjs</w:t>
       </w:r>
       <w:proofErr w:type="spellEnd"/>
       <w:r>
@@ -12049,8 +12033,9 @@
           <w:szCs w:val="21"/>
           <w:shd w:val="clear" w:color="auto" w:fill="000000"/>
         </w:rPr>
-        <w:t>/html</w:t>
-      </w:r>
+        <w:t xml:space="preserve"> as </w:t>
+      </w:r>
+      <w:proofErr w:type="spellStart"/>
       <w:r>
         <w:rPr>
           <w:rFonts w:ascii="Courier New" w:hAnsi="Courier New" w:cs="Courier New"/>
@@ -12059,8 +12044,9 @@
           <w:szCs w:val="21"/>
           <w:shd w:val="clear" w:color="auto" w:fill="000000"/>
         </w:rPr>
-        <w:t>, *.</w:t>
-      </w:r>
+        <w:t>text</w:t>
+      </w:r>
+      <w:proofErr w:type="spellEnd"/>
       <w:r>
         <w:rPr>
           <w:rFonts w:ascii="Courier New" w:hAnsi="Courier New" w:cs="Courier New"/>
@@ -12069,9 +12055,8 @@
           <w:szCs w:val="21"/>
           <w:shd w:val="clear" w:color="auto" w:fill="000000"/>
         </w:rPr>
-        <w:t xml:space="preserve">png </w:t>
-      </w:r>
-      <w:proofErr w:type="spellStart"/>
+        <w:t>/html</w:t>
+      </w:r>
       <w:r>
         <w:rPr>
           <w:rFonts w:ascii="Courier New" w:hAnsi="Courier New" w:cs="Courier New"/>
@@ -12080,9 +12065,8 @@
           <w:szCs w:val="21"/>
           <w:shd w:val="clear" w:color="auto" w:fill="000000"/>
         </w:rPr>
-        <w:t>redirect</w:t>
-      </w:r>
-      <w:proofErr w:type="spellEnd"/>
+        <w:t xml:space="preserve">, </w:t>
+      </w:r>
       <w:r>
         <w:rPr>
           <w:rFonts w:ascii="Courier New" w:hAnsi="Courier New" w:cs="Courier New"/>
@@ -12091,8 +12075,62 @@
           <w:szCs w:val="21"/>
           <w:shd w:val="clear" w:color="auto" w:fill="000000"/>
         </w:rPr>
+        <w:t xml:space="preserve">file </w:t>
+      </w:r>
+      <w:r>
+        <w:rPr>
+          <w:rFonts w:ascii="Courier New" w:hAnsi="Courier New" w:cs="Courier New"/>
+          <w:color w:val="FFFFFF"/>
+          <w:sz w:val="21"/>
+          <w:szCs w:val="21"/>
+          <w:shd w:val="clear" w:color="auto" w:fill="000000"/>
+        </w:rPr>
+        <w:t>*.</w:t>
+      </w:r>
+      <w:r>
+        <w:rPr>
+          <w:rFonts w:ascii="Courier New" w:hAnsi="Courier New" w:cs="Courier New"/>
+          <w:color w:val="FFFFFF"/>
+          <w:sz w:val="21"/>
+          <w:szCs w:val="21"/>
+          <w:shd w:val="clear" w:color="auto" w:fill="000000"/>
+        </w:rPr>
+        <w:t xml:space="preserve">png </w:t>
+      </w:r>
+      <w:proofErr w:type="spellStart"/>
+      <w:r>
+        <w:rPr>
+          <w:rFonts w:ascii="Courier New" w:hAnsi="Courier New" w:cs="Courier New"/>
+          <w:color w:val="FFFFFF"/>
+          <w:sz w:val="21"/>
+          <w:szCs w:val="21"/>
+          <w:shd w:val="clear" w:color="auto" w:fill="000000"/>
+        </w:rPr>
+        <w:t>redirect</w:t>
+      </w:r>
+      <w:proofErr w:type="spellEnd"/>
+      <w:r>
+        <w:rPr>
+          <w:rFonts w:ascii="Courier New" w:hAnsi="Courier New" w:cs="Courier New"/>
+          <w:color w:val="FFFFFF"/>
+          <w:sz w:val="21"/>
+          <w:szCs w:val="21"/>
+          <w:shd w:val="clear" w:color="auto" w:fill="000000"/>
+        </w:rPr>
         <w:t xml:space="preserve"> </w:t>
       </w:r>
+      <w:hyperlink r:id="rId15" w:history="1">
+        <w:r>
+          <w:rPr>
+            <w:rStyle w:val="Lienhypertexte"/>
+            <w:rFonts w:ascii="Courier New" w:hAnsi="Courier New" w:cs="Courier New"/>
+            <w:sz w:val="21"/>
+            <w:szCs w:val="21"/>
+            <w:shd w:val="clear" w:color="auto" w:fill="000000"/>
+          </w:rPr>
+          <w:t>https://www.google.com/</w:t>
+        </w:r>
+      </w:hyperlink>
       <w:r>
         <w:rPr>
           <w:rStyle w:val="Lienhypertexte"/>
@@ -12102,7 +12140,53 @@
           <w:szCs w:val="21"/>
           <w:shd w:val="clear" w:color="auto" w:fill="000000"/>
         </w:rPr>
-        <w:t>https://www.google.com/</w:t>
+        <w:t xml:space="preserve">, </w:t>
+      </w:r>
+      <w:r>
+        <w:rPr>
+          <w:rStyle w:val="Lienhypertexte"/>
+          <w:rFonts w:ascii="Courier New" w:hAnsi="Courier New" w:cs="Courier New"/>
+          <w:color w:val="FFFFFF" w:themeColor="background1"/>
+          <w:sz w:val="21"/>
+          <w:szCs w:val="21"/>
+          <w:shd w:val="clear" w:color="auto" w:fill="000000"/>
+        </w:rPr>
+        <w:t xml:space="preserve">file </w:t>
+      </w:r>
+      <w:r>
+        <w:rPr>
+          <w:rStyle w:val="Lienhypertexte"/>
+          <w:rFonts w:ascii="Courier New" w:hAnsi="Courier New" w:cs="Courier New"/>
+          <w:color w:val="FFFFFF" w:themeColor="background1"/>
+          <w:sz w:val="21"/>
+          <w:szCs w:val="21"/>
+          <w:shd w:val="clear" w:color="auto" w:fill="000000"/>
+        </w:rPr>
+        <w:t xml:space="preserve">*.html </w:t>
+      </w:r>
+      <w:proofErr w:type="spellStart"/>
+      <w:r>
+        <w:rPr>
+          <w:rStyle w:val="Lienhypertexte"/>
+          <w:rFonts w:ascii="Courier New" w:hAnsi="Courier New" w:cs="Courier New"/>
+          <w:color w:val="FFFFFF" w:themeColor="background1"/>
+          <w:sz w:val="21"/>
+          <w:szCs w:val="21"/>
+          <w:shd w:val="clear" w:color="auto" w:fill="000000"/>
+        </w:rPr>
+        <w:t>openInstead</w:t>
+      </w:r>
+      <w:proofErr w:type="spellEnd"/>
+      <w:r>
+        <w:rPr>
+          <w:rStyle w:val="Lienhypertexte"/>
+          <w:rFonts w:ascii="Courier New" w:hAnsi="Courier New" w:cs="Courier New"/>
+          <w:color w:val="FFFFFF" w:themeColor="background1"/>
+          <w:sz w:val="21"/>
+          <w:szCs w:val="21"/>
+          <w:shd w:val="clear" w:color="auto" w:fill="000000"/>
+        </w:rPr>
+        <w:t xml:space="preserve"> /index.html</w:t>
       </w:r>
       <w:r>
         <w:rPr>
@@ -12204,7 +12288,16 @@
           <w:rFonts w:cstheme="minorHAnsi"/>
           <w:sz w:val="24"/>
         </w:rPr>
-        <w:t xml:space="preserve"> (dans tous ses sous dossiers)</w:t>
+        <w:t xml:space="preserve"> (dans tous ses sous dossiers</w:t>
+      </w:r>
+      <w:bookmarkStart w:id="0" w:name="_GoBack"/>
+      <w:bookmarkEnd w:id="0"/>
+      <w:r>
+        <w:rPr>
+          <w:rFonts w:cstheme="minorHAnsi"/>
+          <w:sz w:val="24"/>
+        </w:rPr>
+        <w:t>)</w:t>
       </w:r>
       <w:r>
         <w:rPr>
@@ -12240,7 +12333,75 @@
           <w:rFonts w:cstheme="minorHAnsi"/>
           <w:sz w:val="24"/>
         </w:rPr>
-        <w:t xml:space="preserve"> .mp4 sont interdit, tous les </w:t>
+        <w:t xml:space="preserve"> .mp4 sont interdit</w:t>
+      </w:r>
+      <w:r>
+        <w:rPr>
+          <w:rFonts w:cstheme="minorHAnsi"/>
+          <w:sz w:val="24"/>
+        </w:rPr>
+        <w:t>s (avec la directive ‘</w:t>
+      </w:r>
+      <w:proofErr w:type="spellStart"/>
+      <w:r>
+        <w:rPr>
+          <w:rFonts w:cstheme="minorHAnsi"/>
+          <w:sz w:val="24"/>
+        </w:rPr>
+        <w:t>is</w:t>
+      </w:r>
+      <w:proofErr w:type="spellEnd"/>
+      <w:r>
+        <w:rPr>
+          <w:rFonts w:cstheme="minorHAnsi"/>
+          <w:sz w:val="24"/>
+        </w:rPr>
+        <w:t xml:space="preserve"> </w:t>
+      </w:r>
+      <w:proofErr w:type="spellStart"/>
+      <w:r>
+        <w:rPr>
+          <w:rFonts w:cstheme="minorHAnsi"/>
+          <w:sz w:val="24"/>
+        </w:rPr>
+        <w:t>forbidden</w:t>
+      </w:r>
+      <w:proofErr w:type="spellEnd"/>
+      <w:r>
+        <w:rPr>
+          <w:rFonts w:cstheme="minorHAnsi"/>
+          <w:sz w:val="24"/>
+        </w:rPr>
+        <w:t>’)</w:t>
+      </w:r>
+      <w:r>
+        <w:rPr>
+          <w:rFonts w:cstheme="minorHAnsi"/>
+          <w:sz w:val="24"/>
+        </w:rPr>
+        <w:t>.</w:t>
+      </w:r>
+    </w:p>
+    <w:p>
+      <w:pPr>
+        <w:rPr>
+          <w:rFonts w:cstheme="minorHAnsi"/>
+          <w:sz w:val="24"/>
+        </w:rPr>
+      </w:pPr>
+      <w:r>
+        <w:rPr>
+          <w:rFonts w:cstheme="minorHAnsi"/>
+          <w:sz w:val="24"/>
+        </w:rPr>
+        <w:t>T</w:t>
+      </w:r>
+      <w:r>
+        <w:rPr>
+          <w:rFonts w:cstheme="minorHAnsi"/>
+          <w:sz w:val="24"/>
+        </w:rPr>
+        <w:t xml:space="preserve">ous les </w:t>
       </w:r>
       <w:proofErr w:type="gramStart"/>
       <w:r>
@@ -12330,9 +12491,75 @@
           <w:rFonts w:cstheme="minorHAnsi"/>
           <w:sz w:val="24"/>
         </w:rPr>
-        <w:t xml:space="preserve">, et tous les fichiers .png sont redirigé vers </w:t>
-      </w:r>
-      <w:hyperlink r:id="rId15" w:history="1">
+        <w:t xml:space="preserve"> (avec la directive ‘as </w:t>
+      </w:r>
+      <w:proofErr w:type="spellStart"/>
+      <w:r>
+        <w:rPr>
+          <w:rFonts w:cstheme="minorHAnsi"/>
+          <w:sz w:val="24"/>
+        </w:rPr>
+        <w:t>text</w:t>
+      </w:r>
+      <w:proofErr w:type="spellEnd"/>
+      <w:r>
+        <w:rPr>
+          <w:rFonts w:cstheme="minorHAnsi"/>
+          <w:sz w:val="24"/>
+        </w:rPr>
+        <w:t>/html</w:t>
+      </w:r>
+      <w:r>
+        <w:rPr>
+          <w:rFonts w:cstheme="minorHAnsi"/>
+          <w:sz w:val="24"/>
+        </w:rPr>
+        <w:t>’)</w:t>
+      </w:r>
+      <w:r>
+        <w:rPr>
+          <w:rFonts w:cstheme="minorHAnsi"/>
+          <w:sz w:val="24"/>
+        </w:rPr>
+        <w:t>.</w:t>
+      </w:r>
+    </w:p>
+    <w:p>
+      <w:pPr>
+        <w:rPr>
+          <w:rFonts w:cstheme="minorHAnsi"/>
+          <w:sz w:val="24"/>
+        </w:rPr>
+      </w:pPr>
+      <w:r>
+        <w:rPr>
+          <w:rFonts w:cstheme="minorHAnsi"/>
+          <w:sz w:val="24"/>
+        </w:rPr>
+        <w:t>T</w:t>
+      </w:r>
+      <w:r>
+        <w:rPr>
+          <w:rFonts w:cstheme="minorHAnsi"/>
+          <w:sz w:val="24"/>
+        </w:rPr>
+        <w:t>ous les fichiers .png sont redirigé</w:t>
+      </w:r>
+      <w:r>
+        <w:rPr>
+          <w:rFonts w:cstheme="minorHAnsi"/>
+          <w:sz w:val="24"/>
+        </w:rPr>
+        <w:t>s</w:t>
+      </w:r>
+      <w:r>
+        <w:rPr>
+          <w:rFonts w:cstheme="minorHAnsi"/>
+          <w:sz w:val="24"/>
+        </w:rPr>
+        <w:t xml:space="preserve"> vers </w:t>
+      </w:r>
+      <w:hyperlink r:id="rId16" w:history="1">
         <w:r>
           <w:rPr>
             <w:rStyle w:val="Lienhypertexte"/>
@@ -12347,6 +12574,90 @@
           <w:rFonts w:cstheme="minorHAnsi"/>
           <w:sz w:val="24"/>
         </w:rPr>
+        <w:t xml:space="preserve"> (avec la directive ‘</w:t>
+      </w:r>
+      <w:proofErr w:type="spellStart"/>
+      <w:r>
+        <w:rPr>
+          <w:rFonts w:cstheme="minorHAnsi"/>
+          <w:sz w:val="24"/>
+        </w:rPr>
+        <w:t>redirect</w:t>
+      </w:r>
+      <w:proofErr w:type="spellEnd"/>
+      <w:r>
+        <w:rPr>
+          <w:rFonts w:cstheme="minorHAnsi"/>
+          <w:sz w:val="24"/>
+        </w:rPr>
+        <w:t>’).</w:t>
+      </w:r>
+    </w:p>
+    <w:p>
+      <w:pPr>
+        <w:rPr>
+          <w:rFonts w:cstheme="minorHAnsi"/>
+          <w:sz w:val="24"/>
+        </w:rPr>
+      </w:pPr>
+      <w:r>
+        <w:rPr>
+          <w:rFonts w:cstheme="minorHAnsi"/>
+          <w:sz w:val="24"/>
+        </w:rPr>
+        <w:t>Et lorsqu’un utilisateur souhaite ouvrir un fichier .html</w:t>
+      </w:r>
+      <w:r>
+        <w:rPr>
+          <w:rFonts w:cstheme="minorHAnsi"/>
+          <w:sz w:val="24"/>
+        </w:rPr>
+        <w:t xml:space="preserve">, </w:t>
+      </w:r>
+      <w:proofErr w:type="spellStart"/>
+      <w:r>
+        <w:rPr>
+          <w:rFonts w:cstheme="minorHAnsi"/>
+          <w:sz w:val="24"/>
+        </w:rPr>
+        <w:t>PHjs</w:t>
+      </w:r>
+      <w:proofErr w:type="spellEnd"/>
+      <w:r>
+        <w:rPr>
+          <w:rFonts w:cstheme="minorHAnsi"/>
+          <w:sz w:val="24"/>
+        </w:rPr>
+        <w:t xml:space="preserve"> lui retourne le contenu de /index.html</w:t>
+      </w:r>
+      <w:r>
+        <w:rPr>
+          <w:rFonts w:cstheme="minorHAnsi"/>
+          <w:sz w:val="24"/>
+        </w:rPr>
+        <w:t xml:space="preserve"> avec la directive ‘</w:t>
+      </w:r>
+      <w:proofErr w:type="spellStart"/>
+      <w:r>
+        <w:rPr>
+          <w:rFonts w:cstheme="minorHAnsi"/>
+          <w:sz w:val="24"/>
+        </w:rPr>
+        <w:t>openInstead</w:t>
+      </w:r>
+      <w:proofErr w:type="spellEnd"/>
+      <w:r>
+        <w:rPr>
+          <w:rFonts w:cstheme="minorHAnsi"/>
+          <w:sz w:val="24"/>
+        </w:rPr>
+        <w:t>’</w:t>
+      </w:r>
+      <w:r>
+        <w:rPr>
+          <w:rFonts w:cstheme="minorHAnsi"/>
+          <w:sz w:val="24"/>
+        </w:rPr>
         <w:t>.</w:t>
       </w:r>
     </w:p>
@@ -12379,7 +12690,53 @@
           <w:rFonts w:cstheme="minorHAnsi"/>
           <w:sz w:val="24"/>
         </w:rPr>
-        <w:t xml:space="preserve"> dans tous ses sous dossiers.</w:t>
+        <w:t xml:space="preserve"> dans tous ses sous dossiers</w:t>
+      </w:r>
+      <w:r>
+        <w:rPr>
+          <w:rFonts w:cstheme="minorHAnsi"/>
+          <w:sz w:val="24"/>
+        </w:rPr>
+        <w:t xml:space="preserve"> avec la directive ‘</w:t>
+      </w:r>
+      <w:proofErr w:type="spellStart"/>
+      <w:r>
+        <w:rPr>
+          <w:rFonts w:cstheme="minorHAnsi"/>
+          <w:sz w:val="24"/>
+        </w:rPr>
+        <w:t>recursive</w:t>
+      </w:r>
+      <w:proofErr w:type="spellEnd"/>
+      <w:r>
+        <w:rPr>
+          <w:rFonts w:cstheme="minorHAnsi"/>
+          <w:sz w:val="24"/>
+        </w:rPr>
+        <w:t xml:space="preserve"> yes’ après le </w:t>
+      </w:r>
+      <w:proofErr w:type="gramStart"/>
+      <w:r>
+        <w:rPr>
+          <w:rFonts w:cstheme="minorHAnsi"/>
+          <w:sz w:val="24"/>
+        </w:rPr>
+        <w:t>‘;</w:t>
+      </w:r>
+      <w:proofErr w:type="gramEnd"/>
+      <w:r>
+        <w:rPr>
+          <w:rFonts w:cstheme="minorHAnsi"/>
+          <w:sz w:val="24"/>
+        </w:rPr>
+        <w:t>’</w:t>
+      </w:r>
+      <w:r>
+        <w:rPr>
+          <w:rFonts w:cstheme="minorHAnsi"/>
+          <w:sz w:val="24"/>
+        </w:rPr>
+        <w:t>.</w:t>
       </w:r>
     </w:p>
     <w:p>
@@ -12435,7 +12792,6 @@
           <w:rFonts w:cstheme="minorHAnsi"/>
           <w:sz w:val="32"/>
         </w:rPr>
-        <w:lastRenderedPageBreak/>
         <w:t>FastUpload</w:t>
       </w:r>
       <w:proofErr w:type="spellEnd"/>
@@ -13565,7 +13921,7 @@
         <mc:AlternateContent>
           <mc:Choice Requires="wps">
             <w:drawing>
-              <wp:anchor distT="0" distB="0" distL="114300" distR="114300" simplePos="0" relativeHeight="251661312" behindDoc="0" locked="0" layoutInCell="1" allowOverlap="1" wp14:anchorId="155BB46E" wp14:editId="7A259B9A">
+              <wp:anchor distT="0" distB="0" distL="114300" distR="114300" simplePos="0" relativeHeight="251661312" behindDoc="0" locked="0" layoutInCell="1" allowOverlap="1" wp14:anchorId="4BF95B83" wp14:editId="38387EBE">
                 <wp:simplePos x="0" y="0"/>
                 <wp:positionH relativeFrom="page">
                   <wp:posOffset>57150</wp:posOffset>
@@ -14305,7 +14661,6 @@
           <w:rFonts w:cstheme="minorHAnsi"/>
           <w:sz w:val="24"/>
         </w:rPr>
-        <w:lastRenderedPageBreak/>
         <w:t>Ce que doit contenir finish.js :</w:t>
       </w:r>
     </w:p>
@@ -14323,7 +14678,7 @@
           <w:sz w:val="24"/>
         </w:rPr>
         <w:drawing>
-          <wp:inline distT="0" distB="0" distL="0" distR="0">
+          <wp:inline distT="0" distB="0" distL="0" distR="0" wp14:anchorId="6A6303CE" wp14:editId="7395EC4B">
             <wp:extent cx="3288302" cy="819150"/>
             <wp:effectExtent l="0" t="0" r="7620" b="0"/>
             <wp:docPr id="14" name="Image 14" descr="C:\bts\2\dev\projects\PHjs\imgs_tuto\finish.png"/>
@@ -14340,7 +14695,7 @@
                     </pic:cNvPicPr>
                   </pic:nvPicPr>
                   <pic:blipFill>
-                    <a:blip r:embed="rId16">
+                    <a:blip r:embed="rId17">
                       <a:extLst>
                         <a:ext uri="{28A0092B-C50C-407E-A947-70E740481C1C}">
                           <a14:useLocalDpi xmlns:a14="http://schemas.microsoft.com/office/drawing/2010/main" val="0"/>
@@ -14611,7 +14966,7 @@
           <w:sz w:val="24"/>
         </w:rPr>
         <w:drawing>
-          <wp:inline distT="0" distB="0" distL="0" distR="0">
+          <wp:inline distT="0" distB="0" distL="0" distR="0" wp14:anchorId="5997001E" wp14:editId="10EC56F1">
             <wp:extent cx="4610100" cy="838200"/>
             <wp:effectExtent l="0" t="0" r="0" b="0"/>
             <wp:docPr id="15" name="Image 15" descr="C:\bts\2\dev\projects\PHjs\imgs_tuto\finish2.png"/>
@@ -14628,7 +14983,7 @@
                     </pic:cNvPicPr>
                   </pic:nvPicPr>
                   <pic:blipFill>
-                    <a:blip r:embed="rId17">
+                    <a:blip r:embed="rId18">
                       <a:extLst>
                         <a:ext uri="{28A0092B-C50C-407E-A947-70E740481C1C}">
                           <a14:useLocalDpi xmlns:a14="http://schemas.microsoft.com/office/drawing/2010/main" val="0"/>
@@ -14964,7 +15319,6 @@
           <w:rFonts w:cstheme="minorHAnsi"/>
           <w:sz w:val="24"/>
         </w:rPr>
-        <w:lastRenderedPageBreak/>
         <w:t>Un exemple :</w:t>
       </w:r>
     </w:p>
@@ -14982,7 +15336,7 @@
           <w:sz w:val="24"/>
         </w:rPr>
         <w:drawing>
-          <wp:inline distT="0" distB="0" distL="0" distR="0">
+          <wp:inline distT="0" distB="0" distL="0" distR="0" wp14:anchorId="55D01F6F" wp14:editId="2C52D4E5">
             <wp:extent cx="5534025" cy="2552700"/>
             <wp:effectExtent l="0" t="0" r="9525" b="0"/>
             <wp:docPr id="19" name="Image 19" descr="C:\bts\2\dev\projects\PHjs\imgs_tuto\fastuploadClient.png"/>
@@ -14999,7 +15353,7 @@
                     </pic:cNvPicPr>
                   </pic:nvPicPr>
                   <pic:blipFill>
-                    <a:blip r:embed="rId18">
+                    <a:blip r:embed="rId19">
                       <a:extLst>
                         <a:ext uri="{28A0092B-C50C-407E-A947-70E740481C1C}">
                           <a14:useLocalDpi xmlns:a14="http://schemas.microsoft.com/office/drawing/2010/main" val="0"/>
@@ -15545,6 +15899,7 @@
         <w:t>Sans oublier de mettre un bouton, dans le html, qui lance la fonction ‘</w:t>
       </w:r>
       <w:proofErr w:type="spellStart"/>
+      <w:proofErr w:type="gramStart"/>
       <w:r>
         <w:rPr>
           <w:rFonts w:cstheme="minorHAnsi"/>
@@ -15558,7 +15913,15 @@
           <w:rFonts w:cstheme="minorHAnsi"/>
           <w:sz w:val="24"/>
         </w:rPr>
-        <w:t>()</w:t>
+        <w:t>(</w:t>
+      </w:r>
+      <w:proofErr w:type="gramEnd"/>
+      <w:r>
+        <w:rPr>
+          <w:rFonts w:cstheme="minorHAnsi"/>
+          <w:sz w:val="24"/>
+        </w:rPr>
+        <w:t>)</w:t>
       </w:r>
       <w:r>
         <w:rPr>
@@ -15837,7 +16200,7 @@
       </w:pPr>
     </w:pPrDefault>
   </w:docDefaults>
-  <w:latentStyles w:defLockedState="0" w:defUIPriority="99" w:defSemiHidden="0" w:defUnhideWhenUsed="0" w:defQFormat="0" w:count="375">
+  <w:latentStyles w:defLockedState="0" w:defUIPriority="99" w:defSemiHidden="0" w:defUnhideWhenUsed="0" w:defQFormat="0" w:count="376">
     <w:lsdException w:name="Normal" w:uiPriority="0" w:qFormat="1"/>
     <w:lsdException w:name="heading 1" w:uiPriority="9" w:qFormat="1"/>
     <w:lsdException w:name="heading 2" w:semiHidden="1" w:uiPriority="9" w:unhideWhenUsed="1" w:qFormat="1"/>
@@ -16213,6 +16576,7 @@
     <w:lsdException w:name="Smart Hyperlink" w:semiHidden="1" w:unhideWhenUsed="1"/>
     <w:lsdException w:name="Hashtag" w:semiHidden="1" w:unhideWhenUsed="1"/>
     <w:lsdException w:name="Unresolved Mention" w:semiHidden="1" w:unhideWhenUsed="1"/>
+    <w:lsdException w:name="Smart Link" w:semiHidden="1" w:unhideWhenUsed="1"/>
   </w:latentStyles>
   <w:style w:type="paragraph" w:default="1" w:styleId="Normal">
     <w:name w:val="Normal"/>

</xml_diff>

<commit_message>
Update the french tutorial
</commit_message>
<xml_diff>
--- a/docs/Tuto_FR.docx
+++ b/docs/Tuto_FR.docx
@@ -1,6 +1,6 @@
 
 <file path=word/document.xml><?xml version="1.0" encoding="utf-8"?>
-<w:document xmlns:wpc="http://schemas.microsoft.com/office/word/2010/wordprocessingCanvas" xmlns:cx="http://schemas.microsoft.com/office/drawing/2014/chartex" xmlns:cx1="http://schemas.microsoft.com/office/drawing/2015/9/8/chartex" xmlns:cx2="http://schemas.microsoft.com/office/drawing/2015/10/21/chartex" xmlns:cx3="http://schemas.microsoft.com/office/drawing/2016/5/9/chartex" xmlns:cx4="http://schemas.microsoft.com/office/drawing/2016/5/10/chartex" xmlns:cx5="http://schemas.microsoft.com/office/drawing/2016/5/11/chartex" xmlns:cx6="http://schemas.microsoft.com/office/drawing/2016/5/12/chartex" xmlns:cx7="http://schemas.microsoft.com/office/drawing/2016/5/13/chartex" xmlns:cx8="http://schemas.microsoft.com/office/drawing/2016/5/14/chartex" xmlns:mc="http://schemas.openxmlformats.org/markup-compatibility/2006" xmlns:aink="http://schemas.microsoft.com/office/drawing/2016/ink" xmlns:am3d="http://schemas.microsoft.com/office/drawing/2017/model3d" xmlns:o="urn:schemas-microsoft-com:office:office" xmlns:r="http://schemas.openxmlformats.org/officeDocument/2006/relationships" xmlns:m="http://schemas.openxmlformats.org/officeDocument/2006/math" xmlns:v="urn:schemas-microsoft-com:vml" xmlns:wp14="http://schemas.microsoft.com/office/word/2010/wordprocessingDrawing" xmlns:wp="http://schemas.openxmlformats.org/drawingml/2006/wordprocessingDrawing" xmlns:w10="urn:schemas-microsoft-com:office:word" xmlns:w="http://schemas.openxmlformats.org/wordprocessingml/2006/main" xmlns:w14="http://schemas.microsoft.com/office/word/2010/wordml" xmlns:w15="http://schemas.microsoft.com/office/word/2012/wordml" xmlns:w16cid="http://schemas.microsoft.com/office/word/2016/wordml/cid" xmlns:w16se="http://schemas.microsoft.com/office/word/2015/wordml/symex" xmlns:wpg="http://schemas.microsoft.com/office/word/2010/wordprocessingGroup" xmlns:wpi="http://schemas.microsoft.com/office/word/2010/wordprocessingInk" xmlns:wne="http://schemas.microsoft.com/office/word/2006/wordml" xmlns:wps="http://schemas.microsoft.com/office/word/2010/wordprocessingShape" mc:Ignorable="w14 w15 w16se w16cid wp14">
+<w:document xmlns:wpc="http://schemas.microsoft.com/office/word/2010/wordprocessingCanvas" xmlns:cx="http://schemas.microsoft.com/office/drawing/2014/chartex" xmlns:cx1="http://schemas.microsoft.com/office/drawing/2015/9/8/chartex" xmlns:cx2="http://schemas.microsoft.com/office/drawing/2015/10/21/chartex" xmlns:cx3="http://schemas.microsoft.com/office/drawing/2016/5/9/chartex" xmlns:cx4="http://schemas.microsoft.com/office/drawing/2016/5/10/chartex" xmlns:cx5="http://schemas.microsoft.com/office/drawing/2016/5/11/chartex" xmlns:cx6="http://schemas.microsoft.com/office/drawing/2016/5/12/chartex" xmlns:cx7="http://schemas.microsoft.com/office/drawing/2016/5/13/chartex" xmlns:cx8="http://schemas.microsoft.com/office/drawing/2016/5/14/chartex" xmlns:mc="http://schemas.openxmlformats.org/markup-compatibility/2006" xmlns:aink="http://schemas.microsoft.com/office/drawing/2016/ink" xmlns:am3d="http://schemas.microsoft.com/office/drawing/2017/model3d" xmlns:o="urn:schemas-microsoft-com:office:office" xmlns:r="http://schemas.openxmlformats.org/officeDocument/2006/relationships" xmlns:m="http://schemas.openxmlformats.org/officeDocument/2006/math" xmlns:v="urn:schemas-microsoft-com:vml" xmlns:wp14="http://schemas.microsoft.com/office/word/2010/wordprocessingDrawing" xmlns:wp="http://schemas.openxmlformats.org/drawingml/2006/wordprocessingDrawing" xmlns:w10="urn:schemas-microsoft-com:office:word" xmlns:w="http://schemas.openxmlformats.org/wordprocessingml/2006/main" xmlns:w14="http://schemas.microsoft.com/office/word/2010/wordml" xmlns:w15="http://schemas.microsoft.com/office/word/2012/wordml" xmlns:w16cex="http://schemas.microsoft.com/office/word/2018/wordml/cex" xmlns:w16cid="http://schemas.microsoft.com/office/word/2016/wordml/cid" xmlns:w16="http://schemas.microsoft.com/office/word/2018/wordml" xmlns:w16se="http://schemas.microsoft.com/office/word/2015/wordml/symex" xmlns:wpg="http://schemas.microsoft.com/office/word/2010/wordprocessingGroup" xmlns:wpi="http://schemas.microsoft.com/office/word/2010/wordprocessingInk" xmlns:wne="http://schemas.microsoft.com/office/word/2006/wordml" xmlns:wps="http://schemas.microsoft.com/office/word/2010/wordprocessingShape" mc:Ignorable="w14 w15 w16se w16cid w16 w16cex wp14">
   <w:body>
     <w:p>
       <w:pPr>
@@ -389,6 +389,7 @@
         <w:rPr>
           <w:rFonts w:cstheme="minorHAnsi"/>
           <w:sz w:val="24"/>
+          <w:lang w:val="en-US"/>
         </w:rPr>
       </w:pPr>
       <w:r>
@@ -398,6 +399,7 @@
           <w:sz w:val="21"/>
           <w:szCs w:val="21"/>
           <w:shd w:val="clear" w:color="auto" w:fill="000000"/>
+          <w:lang w:val="en-US"/>
         </w:rPr>
         <w:t>cp ./PHjs/start-example.js ./start.js</w:t>
       </w:r>
@@ -408,6 +410,7 @@
           <w:sz w:val="21"/>
           <w:szCs w:val="21"/>
           <w:shd w:val="clear" w:color="auto" w:fill="000000"/>
+          <w:lang w:val="en-US"/>
         </w:rPr>
         <w:t> </w:t>
       </w:r>
@@ -1828,6 +1831,42 @@
           <w:rFonts w:cstheme="minorHAnsi"/>
           <w:sz w:val="24"/>
         </w:rPr>
+        <w:t>Notez qu’il est également possible d’utiliser les tag « &lt;?=</w:t>
+      </w:r>
+      <w:r>
+        <w:rPr>
+          <w:rFonts w:cstheme="minorHAnsi"/>
+          <w:sz w:val="24"/>
+        </w:rPr>
+        <w:t xml:space="preserve"> ceQueJeSouhaiteAfficher</w:t>
+      </w:r>
+      <w:r>
+        <w:rPr>
+          <w:rFonts w:cstheme="minorHAnsi"/>
+          <w:sz w:val="24"/>
+        </w:rPr>
+        <w:t xml:space="preserve"> ?&gt;</w:t>
+      </w:r>
+      <w:r>
+        <w:rPr>
+          <w:rFonts w:cstheme="minorHAnsi"/>
+          <w:sz w:val="24"/>
+        </w:rPr>
+        <w:t> » plutôt que « &lt;?phjs echo (ceQueJeSouhaiteAfficher) ; ?&gt;"</w:t>
+      </w:r>
+    </w:p>
+    <w:p>
+      <w:pPr>
+        <w:rPr>
+          <w:rFonts w:cstheme="minorHAnsi"/>
+          <w:sz w:val="24"/>
+        </w:rPr>
+      </w:pPr>
+      <w:r>
+        <w:rPr>
+          <w:rFonts w:cstheme="minorHAnsi"/>
+          <w:sz w:val="24"/>
+        </w:rPr>
         <w:t xml:space="preserve">Pour le moment, nous n’avons </w:t>
       </w:r>
       <w:r>
@@ -1924,7 +1963,6 @@
           <w:rFonts w:cstheme="minorHAnsi"/>
           <w:sz w:val="24"/>
         </w:rPr>
-        <w:lastRenderedPageBreak/>
         <w:t>Voici un exemple de code plus complexe</w:t>
       </w:r>
       <w:r>
@@ -2949,7 +2987,15 @@
           <w:rFonts w:cstheme="minorHAnsi"/>
           <w:sz w:val="24"/>
         </w:rPr>
-        <w:t xml:space="preserve"> asynchrone</w:t>
+        <w:t xml:space="preserve"> </w:t>
+      </w:r>
+      <w:r>
+        <w:rPr>
+          <w:rFonts w:cstheme="minorHAnsi"/>
+          <w:sz w:val="24"/>
+        </w:rPr>
+        <w:lastRenderedPageBreak/>
+        <w:t>asynchrone</w:t>
       </w:r>
       <w:r>
         <w:rPr>
@@ -3020,159 +3066,1226 @@
           <w:rFonts w:cstheme="minorHAnsi"/>
           <w:sz w:val="24"/>
         </w:rPr>
+        <w:t>Il est alors nécessaire de mettre le mot clé –END</w:t>
+      </w:r>
+      <w:r>
+        <w:rPr>
+          <w:rFonts w:cstheme="minorHAnsi"/>
+          <w:sz w:val="24"/>
+        </w:rPr>
+        <w:t>—dans le callback de la fonction asynchrone</w:t>
+      </w:r>
+      <w:r>
+        <w:rPr>
+          <w:rFonts w:cstheme="minorHAnsi"/>
+          <w:sz w:val="24"/>
+        </w:rPr>
+        <w:t xml:space="preserve">, après la génération de la table </w:t>
+      </w:r>
+      <w:r>
+        <w:rPr>
+          <w:rFonts w:cstheme="minorHAnsi"/>
+          <w:sz w:val="24"/>
+        </w:rPr>
+        <w:t>html</w:t>
+      </w:r>
+      <w:r>
+        <w:rPr>
+          <w:rFonts w:cstheme="minorHAnsi"/>
+          <w:sz w:val="24"/>
+        </w:rPr>
+        <w:t>, pour s’assurer que le c</w:t>
+      </w:r>
+      <w:r>
+        <w:rPr>
+          <w:rFonts w:cstheme="minorHAnsi"/>
+          <w:sz w:val="24"/>
+        </w:rPr>
+        <w:t>lient reçoive la page une fois c</w:t>
+      </w:r>
+      <w:r>
+        <w:rPr>
+          <w:rFonts w:cstheme="minorHAnsi"/>
+          <w:sz w:val="24"/>
+        </w:rPr>
+        <w:t xml:space="preserve">e tableau </w:t>
+      </w:r>
+      <w:r>
+        <w:rPr>
+          <w:rFonts w:cstheme="minorHAnsi"/>
+          <w:sz w:val="24"/>
+        </w:rPr>
+        <w:t>g</w:t>
+      </w:r>
+      <w:r>
+        <w:rPr>
+          <w:rFonts w:cstheme="minorHAnsi"/>
+          <w:sz w:val="24"/>
+        </w:rPr>
+        <w:t>énéré</w:t>
+      </w:r>
+      <w:r>
+        <w:rPr>
+          <w:rFonts w:cstheme="minorHAnsi"/>
+          <w:sz w:val="24"/>
+        </w:rPr>
+        <w:t>.</w:t>
+      </w:r>
+    </w:p>
+    <w:p>
+      <w:pPr>
+        <w:rPr>
+          <w:rFonts w:cstheme="minorHAnsi"/>
+          <w:sz w:val="24"/>
+        </w:rPr>
+      </w:pPr>
+    </w:p>
+    <w:p>
+      <w:pPr>
+        <w:rPr>
+          <w:rFonts w:cstheme="minorHAnsi"/>
+          <w:sz w:val="24"/>
+        </w:rPr>
+      </w:pPr>
+      <w:r>
+        <w:rPr>
+          <w:rFonts w:cstheme="minorHAnsi"/>
+          <w:sz w:val="24"/>
+        </w:rPr>
+        <w:t>Maintenant, analysons ce script depuis le début</w:t>
+      </w:r>
+      <w:r>
+        <w:rPr>
+          <w:rFonts w:cstheme="minorHAnsi"/>
+          <w:sz w:val="24"/>
+        </w:rPr>
+        <w:t>,</w:t>
+      </w:r>
+    </w:p>
+    <w:p>
+      <w:pPr>
+        <w:rPr>
+          <w:rFonts w:cstheme="minorHAnsi"/>
+          <w:sz w:val="24"/>
+        </w:rPr>
+      </w:pPr>
+      <w:r>
+        <w:rPr>
+          <w:rFonts w:cstheme="minorHAnsi"/>
+          <w:sz w:val="24"/>
+        </w:rPr>
+        <w:t>Nous commençons par du code html classique</w:t>
+      </w:r>
+      <w:r>
+        <w:rPr>
+          <w:rFonts w:cstheme="minorHAnsi"/>
+          <w:sz w:val="24"/>
+        </w:rPr>
+        <w:t xml:space="preserve"> (comme dans les exemples précedent</w:t>
+      </w:r>
+      <w:r>
+        <w:rPr>
+          <w:rFonts w:cstheme="minorHAnsi"/>
+          <w:sz w:val="24"/>
+        </w:rPr>
+        <w:t>s</w:t>
+      </w:r>
+      <w:r>
+        <w:rPr>
+          <w:rFonts w:cstheme="minorHAnsi"/>
+          <w:sz w:val="24"/>
+        </w:rPr>
+        <w:t>)</w:t>
+      </w:r>
+      <w:r>
+        <w:rPr>
+          <w:rFonts w:cstheme="minorHAnsi"/>
+          <w:sz w:val="24"/>
+        </w:rPr>
+        <w:t>, avec un petit code css que j’ai rajouté pour rendre le tableau html plus lisible (ligne 4 à 8)</w:t>
+      </w:r>
+    </w:p>
+    <w:p>
+      <w:pPr>
+        <w:rPr>
+          <w:rFonts w:cstheme="minorHAnsi"/>
+          <w:sz w:val="24"/>
+        </w:rPr>
+      </w:pPr>
+      <w:r>
+        <w:rPr>
+          <w:rFonts w:cstheme="minorHAnsi"/>
+          <w:sz w:val="24"/>
+        </w:rPr>
+        <w:t>Nous avons ensuit</w:t>
+      </w:r>
+      <w:r>
+        <w:rPr>
+          <w:rFonts w:cstheme="minorHAnsi"/>
+          <w:sz w:val="24"/>
+        </w:rPr>
+        <w:t>e</w:t>
+      </w:r>
+      <w:r>
+        <w:rPr>
+          <w:rFonts w:cstheme="minorHAnsi"/>
+          <w:sz w:val="24"/>
+        </w:rPr>
+        <w:t xml:space="preserve"> le hello world</w:t>
+      </w:r>
+      <w:r>
+        <w:rPr>
+          <w:rFonts w:cstheme="minorHAnsi"/>
+          <w:sz w:val="24"/>
+        </w:rPr>
+        <w:t xml:space="preserve">, un saut à la ligne, puis c’est là </w:t>
+      </w:r>
+      <w:r>
+        <w:rPr>
+          <w:rFonts w:cstheme="minorHAnsi"/>
+          <w:sz w:val="24"/>
+        </w:rPr>
+        <w:t xml:space="preserve">que </w:t>
+      </w:r>
+      <w:r>
+        <w:rPr>
+          <w:rFonts w:cstheme="minorHAnsi"/>
+          <w:sz w:val="24"/>
+        </w:rPr>
+        <w:t>commenc</w:t>
+      </w:r>
+      <w:r>
+        <w:rPr>
+          <w:rFonts w:cstheme="minorHAnsi"/>
+          <w:sz w:val="24"/>
+        </w:rPr>
+        <w:t>e</w:t>
+      </w:r>
+      <w:r>
+        <w:rPr>
+          <w:rFonts w:cstheme="minorHAnsi"/>
+          <w:sz w:val="24"/>
+        </w:rPr>
+        <w:t xml:space="preserve"> notre code PHjs</w:t>
+      </w:r>
+      <w:r>
+        <w:rPr>
+          <w:rFonts w:cstheme="minorHAnsi"/>
+          <w:sz w:val="24"/>
+        </w:rPr>
+        <w:t xml:space="preserve"> (ligne </w:t>
+      </w:r>
+      <w:r>
+        <w:rPr>
+          <w:rFonts w:cstheme="minorHAnsi"/>
+          <w:sz w:val="24"/>
+        </w:rPr>
+        <w:t>14</w:t>
+      </w:r>
+      <w:r>
+        <w:rPr>
+          <w:rFonts w:cstheme="minorHAnsi"/>
+          <w:sz w:val="24"/>
+        </w:rPr>
+        <w:t>)</w:t>
+      </w:r>
+      <w:r>
+        <w:rPr>
+          <w:rFonts w:cstheme="minorHAnsi"/>
+          <w:sz w:val="24"/>
+        </w:rPr>
+        <w:t>.</w:t>
+      </w:r>
+    </w:p>
+    <w:p>
+      <w:pPr>
+        <w:rPr>
+          <w:rFonts w:cstheme="minorHAnsi"/>
+          <w:sz w:val="24"/>
+        </w:rPr>
+      </w:pPr>
+      <w:r>
+        <w:rPr>
+          <w:rFonts w:cstheme="minorHAnsi"/>
+          <w:sz w:val="20"/>
+        </w:rPr>
+        <w:t>var mysql = PHJS.libs.mysql;</w:t>
+      </w:r>
+      <w:r>
+        <w:rPr>
+          <w:rFonts w:cstheme="minorHAnsi"/>
+          <w:sz w:val="24"/>
+        </w:rPr>
+        <w:t xml:space="preserve"> =&gt;</w:t>
+      </w:r>
+      <w:r>
+        <w:rPr>
+          <w:rFonts w:cstheme="minorHAnsi"/>
+          <w:sz w:val="28"/>
+        </w:rPr>
+        <w:t xml:space="preserve"> </w:t>
+      </w:r>
+      <w:r>
+        <w:rPr>
+          <w:rFonts w:cstheme="minorHAnsi"/>
+          <w:sz w:val="24"/>
+        </w:rPr>
+        <w:t xml:space="preserve">Ce code enregistre dans la variable ‘mysql’ la lib mysql </w:t>
+      </w:r>
+      <w:r>
+        <w:rPr>
+          <w:rFonts w:cstheme="minorHAnsi"/>
+          <w:sz w:val="24"/>
+        </w:rPr>
+        <w:t>qui a</w:t>
+      </w:r>
+      <w:r>
+        <w:rPr>
+          <w:rFonts w:cstheme="minorHAnsi"/>
+          <w:sz w:val="24"/>
+        </w:rPr>
+        <w:t xml:space="preserve"> été </w:t>
+      </w:r>
+      <w:r>
+        <w:rPr>
+          <w:rFonts w:cstheme="minorHAnsi"/>
+          <w:sz w:val="24"/>
+        </w:rPr>
+        <w:t>spécifié dans start.js, en effet</w:t>
+      </w:r>
+      <w:r>
+        <w:rPr>
+          <w:rFonts w:cstheme="minorHAnsi"/>
+          <w:sz w:val="24"/>
+        </w:rPr>
+        <w:t xml:space="preserve">, toutes les libs enregistré dans la variable ‘libs’ et transmise à </w:t>
+      </w:r>
+      <w:r>
+        <w:rPr>
+          <w:rFonts w:cstheme="minorHAnsi"/>
+          <w:sz w:val="24"/>
+        </w:rPr>
+        <w:t>PHjs dans start.js peuvent être</w:t>
+      </w:r>
+      <w:r>
+        <w:rPr>
+          <w:rFonts w:cstheme="minorHAnsi"/>
+          <w:sz w:val="24"/>
+        </w:rPr>
+        <w:t xml:space="preserve"> récupéré</w:t>
+      </w:r>
+      <w:r>
+        <w:rPr>
+          <w:rFonts w:cstheme="minorHAnsi"/>
+          <w:sz w:val="24"/>
+        </w:rPr>
+        <w:t>s dans</w:t>
+      </w:r>
+      <w:r>
+        <w:rPr>
+          <w:rFonts w:cstheme="minorHAnsi"/>
+          <w:sz w:val="24"/>
+        </w:rPr>
+        <w:t xml:space="preserve"> PHJS.libs depuis le script PHjs.</w:t>
+      </w:r>
+      <w:r>
+        <w:rPr>
+          <w:rFonts w:cstheme="minorHAnsi"/>
+          <w:sz w:val="24"/>
+        </w:rPr>
+        <w:t xml:space="preserve"> J’expliqu</w:t>
+      </w:r>
+      <w:r>
+        <w:rPr>
+          <w:rFonts w:cstheme="minorHAnsi"/>
+          <w:sz w:val="24"/>
+        </w:rPr>
+        <w:t>erais plus tard la variable ‘PHJS’</w:t>
+      </w:r>
+    </w:p>
+    <w:p>
+      <w:pPr>
+        <w:rPr>
+          <w:rFonts w:cstheme="minorHAnsi"/>
+          <w:sz w:val="24"/>
+        </w:rPr>
+      </w:pPr>
+      <w:r>
+        <w:rPr>
+          <w:rFonts w:cstheme="minorHAnsi"/>
+          <w:sz w:val="20"/>
+        </w:rPr>
+        <w:t xml:space="preserve">var conn = </w:t>
+      </w:r>
+      <w:r>
+        <w:rPr>
+          <w:rFonts w:cstheme="minorHAnsi"/>
+          <w:sz w:val="20"/>
+        </w:rPr>
+        <w:t>mysql.</w:t>
+      </w:r>
+      <w:r>
+        <w:t xml:space="preserve"> </w:t>
+      </w:r>
+      <w:r>
+        <w:rPr>
+          <w:rFonts w:cstheme="minorHAnsi"/>
+          <w:sz w:val="20"/>
+        </w:rPr>
+        <w:t>createConnection</w:t>
+      </w:r>
+      <w:r>
+        <w:rPr>
+          <w:rFonts w:cstheme="minorHAnsi"/>
+          <w:sz w:val="20"/>
+        </w:rPr>
+        <w:t xml:space="preserve">({… </w:t>
+      </w:r>
+      <w:r>
+        <w:rPr>
+          <w:rFonts w:cstheme="minorHAnsi"/>
+          <w:sz w:val="20"/>
+        </w:rPr>
+        <w:t xml:space="preserve"> </w:t>
+      </w:r>
+      <w:r>
+        <w:rPr>
+          <w:rFonts w:cstheme="minorHAnsi"/>
+          <w:sz w:val="20"/>
+        </w:rPr>
+        <w:t xml:space="preserve">(ligne </w:t>
+      </w:r>
+      <w:r>
+        <w:rPr>
+          <w:rFonts w:cstheme="minorHAnsi"/>
+          <w:sz w:val="20"/>
+        </w:rPr>
+        <w:t>18</w:t>
+      </w:r>
+      <w:r>
+        <w:rPr>
+          <w:rFonts w:cstheme="minorHAnsi"/>
+          <w:sz w:val="20"/>
+        </w:rPr>
+        <w:t>)</w:t>
+      </w:r>
+      <w:r>
+        <w:rPr>
+          <w:rFonts w:cstheme="minorHAnsi"/>
+          <w:sz w:val="24"/>
+        </w:rPr>
+        <w:t xml:space="preserve">=&gt; </w:t>
+      </w:r>
+      <w:r>
+        <w:rPr>
+          <w:rFonts w:cstheme="minorHAnsi"/>
+          <w:sz w:val="24"/>
+        </w:rPr>
+        <w:t>nous créons une connexion à mysql</w:t>
+      </w:r>
+      <w:r>
+        <w:rPr>
+          <w:rFonts w:cstheme="minorHAnsi"/>
+          <w:sz w:val="24"/>
+        </w:rPr>
+        <w:t xml:space="preserve"> comme quand on utilise </w:t>
+      </w:r>
+      <w:r>
+        <w:rPr>
+          <w:rFonts w:cstheme="minorHAnsi"/>
+          <w:sz w:val="24"/>
+        </w:rPr>
+        <w:t>mysql dans un programme node JS classique</w:t>
+      </w:r>
+      <w:r>
+        <w:rPr>
+          <w:rFonts w:cstheme="minorHAnsi"/>
+          <w:sz w:val="24"/>
+        </w:rPr>
+        <w:t>.</w:t>
+      </w:r>
+    </w:p>
+    <w:p>
+      <w:pPr>
+        <w:rPr>
+          <w:rFonts w:cstheme="minorHAnsi"/>
+          <w:sz w:val="24"/>
+        </w:rPr>
+      </w:pPr>
+      <w:r>
+        <w:rPr>
+          <w:rFonts w:cstheme="minorHAnsi"/>
+          <w:sz w:val="24"/>
+        </w:rPr>
+        <w:t>Ensuite dans avons des ‘echo’ pour afficher</w:t>
+      </w:r>
+      <w:r>
+        <w:rPr>
+          <w:rFonts w:cstheme="minorHAnsi"/>
+          <w:sz w:val="24"/>
+        </w:rPr>
+        <w:t xml:space="preserve"> </w:t>
+      </w:r>
+      <w:r>
+        <w:rPr>
+          <w:rFonts w:cstheme="minorHAnsi"/>
+          <w:sz w:val="24"/>
+        </w:rPr>
+        <w:t>le début d</w:t>
+      </w:r>
+      <w:r>
+        <w:rPr>
+          <w:rFonts w:cstheme="minorHAnsi"/>
+          <w:sz w:val="24"/>
+        </w:rPr>
+        <w:t>u tableau</w:t>
+      </w:r>
+      <w:r>
+        <w:rPr>
+          <w:rFonts w:cstheme="minorHAnsi"/>
+          <w:sz w:val="24"/>
+        </w:rPr>
+        <w:t xml:space="preserve"> html ainsi que sa première ligne </w:t>
+      </w:r>
+      <w:r>
+        <w:rPr>
+          <w:rFonts w:cstheme="minorHAnsi"/>
+          <w:sz w:val="24"/>
+        </w:rPr>
+        <w:t>(</w:t>
+      </w:r>
+      <w:r>
+        <w:rPr>
+          <w:rFonts w:cstheme="minorHAnsi"/>
+          <w:sz w:val="24"/>
+        </w:rPr>
+        <w:t xml:space="preserve">ligne </w:t>
+      </w:r>
+      <w:r>
+        <w:rPr>
+          <w:rFonts w:cstheme="minorHAnsi"/>
+          <w:sz w:val="24"/>
+        </w:rPr>
+        <w:t>25 et 26</w:t>
+      </w:r>
+      <w:r>
+        <w:rPr>
+          <w:rFonts w:cstheme="minorHAnsi"/>
+          <w:sz w:val="24"/>
+        </w:rPr>
+        <w:t>)</w:t>
+      </w:r>
+    </w:p>
+    <w:p>
+      <w:pPr>
+        <w:rPr>
+          <w:rFonts w:cstheme="minorHAnsi"/>
+          <w:sz w:val="20"/>
+        </w:rPr>
+      </w:pPr>
+      <w:r>
+        <w:rPr>
+          <w:rFonts w:cstheme="minorHAnsi"/>
+          <w:sz w:val="24"/>
+        </w:rPr>
+        <w:t>Puis enfin notre première fonction asynchrone</w:t>
+      </w:r>
+      <w:r>
+        <w:rPr>
+          <w:rFonts w:cstheme="minorHAnsi"/>
+          <w:sz w:val="24"/>
+        </w:rPr>
+        <w:t xml:space="preserve"> : </w:t>
+      </w:r>
+      <w:r>
+        <w:rPr>
+          <w:rFonts w:cstheme="minorHAnsi"/>
+          <w:sz w:val="20"/>
+        </w:rPr>
+        <w:t>c</w:t>
+      </w:r>
+      <w:r>
+        <w:rPr>
+          <w:rFonts w:cstheme="minorHAnsi"/>
+          <w:sz w:val="20"/>
+        </w:rPr>
+        <w:t>on.connect( (err) =&gt; {</w:t>
+      </w:r>
+      <w:r>
+        <w:rPr>
+          <w:rFonts w:cstheme="minorHAnsi"/>
+          <w:sz w:val="20"/>
+        </w:rPr>
+        <w:t xml:space="preserve"> ..</w:t>
+      </w:r>
+    </w:p>
+    <w:p>
+      <w:pPr>
+        <w:rPr>
+          <w:rFonts w:cstheme="minorHAnsi"/>
+          <w:sz w:val="32"/>
+        </w:rPr>
+      </w:pPr>
+      <w:r>
+        <w:rPr>
+          <w:rFonts w:cstheme="minorHAnsi"/>
+          <w:sz w:val="32"/>
+        </w:rPr>
+        <w:t>Gestion des erreurs dans PHjs</w:t>
+      </w:r>
+      <w:r>
+        <w:rPr>
+          <w:rFonts w:cstheme="minorHAnsi"/>
+          <w:sz w:val="32"/>
+        </w:rPr>
+        <w:t> :</w:t>
+      </w:r>
+    </w:p>
+    <w:p>
+      <w:pPr>
+        <w:rPr>
+          <w:rFonts w:cstheme="minorHAnsi"/>
+          <w:sz w:val="24"/>
+        </w:rPr>
+      </w:pPr>
+      <w:r>
+        <w:rPr>
+          <w:rFonts w:cstheme="minorHAnsi"/>
+          <w:sz w:val="24"/>
+        </w:rPr>
+        <w:t>D</w:t>
+      </w:r>
+      <w:r>
+        <w:rPr>
+          <w:rFonts w:cstheme="minorHAnsi"/>
+          <w:sz w:val="24"/>
+        </w:rPr>
+        <w:t>éjà nous pouvons voir de la ligne 28 à 33</w:t>
+      </w:r>
+      <w:r>
+        <w:rPr>
+          <w:rFonts w:cstheme="minorHAnsi"/>
+          <w:sz w:val="24"/>
+        </w:rPr>
+        <w:t xml:space="preserve"> la gestion des erreurs pour </w:t>
+      </w:r>
+      <w:r>
+        <w:rPr>
+          <w:rFonts w:cstheme="minorHAnsi"/>
+          <w:sz w:val="24"/>
+        </w:rPr>
+        <w:t>‘</w:t>
+      </w:r>
+      <w:r>
+        <w:rPr>
+          <w:rFonts w:cstheme="minorHAnsi"/>
+          <w:sz w:val="24"/>
+        </w:rPr>
+        <w:t>con.connect</w:t>
+      </w:r>
+      <w:r>
+        <w:rPr>
+          <w:rFonts w:cstheme="minorHAnsi"/>
+          <w:sz w:val="24"/>
+        </w:rPr>
+        <w:t>’</w:t>
+      </w:r>
+      <w:r>
+        <w:rPr>
+          <w:rFonts w:cstheme="minorHAnsi"/>
+          <w:sz w:val="24"/>
+        </w:rPr>
+        <w:t>.</w:t>
+      </w:r>
+    </w:p>
+    <w:p>
+      <w:pPr>
+        <w:rPr>
+          <w:rFonts w:cstheme="minorHAnsi"/>
+          <w:sz w:val="24"/>
+        </w:rPr>
+      </w:pPr>
+      <w:r>
+        <w:rPr>
+          <w:rFonts w:cstheme="minorHAnsi"/>
+          <w:sz w:val="24"/>
+        </w:rPr>
+        <w:t>En PHjs</w:t>
+      </w:r>
+      <w:r>
+        <w:rPr>
+          <w:rFonts w:cstheme="minorHAnsi"/>
+          <w:sz w:val="24"/>
+        </w:rPr>
+        <w:t>, qu</w:t>
+      </w:r>
+      <w:r>
+        <w:rPr>
+          <w:rFonts w:cstheme="minorHAnsi"/>
+          <w:sz w:val="24"/>
+        </w:rPr>
+        <w:t xml:space="preserve">and </w:t>
+      </w:r>
+      <w:r>
+        <w:rPr>
+          <w:rFonts w:cstheme="minorHAnsi"/>
+          <w:sz w:val="24"/>
+        </w:rPr>
+        <w:t>une erreur</w:t>
+      </w:r>
+      <w:r>
+        <w:rPr>
+          <w:rFonts w:cstheme="minorHAnsi"/>
+          <w:sz w:val="24"/>
+        </w:rPr>
+        <w:t xml:space="preserve"> fait planter</w:t>
+      </w:r>
+      <w:r>
+        <w:rPr>
+          <w:rFonts w:cstheme="minorHAnsi"/>
+          <w:sz w:val="24"/>
+        </w:rPr>
+        <w:t xml:space="preserve"> notre script (comme l’utilisation d’une variable non défini</w:t>
+      </w:r>
+      <w:r>
+        <w:rPr>
+          <w:rFonts w:cstheme="minorHAnsi"/>
+          <w:sz w:val="24"/>
+        </w:rPr>
+        <w:t>e</w:t>
+      </w:r>
+      <w:r>
+        <w:rPr>
+          <w:rFonts w:cstheme="minorHAnsi"/>
+          <w:sz w:val="24"/>
+        </w:rPr>
+        <w:t>)</w:t>
+      </w:r>
+      <w:r>
+        <w:rPr>
+          <w:rFonts w:cstheme="minorHAnsi"/>
+          <w:sz w:val="24"/>
+        </w:rPr>
+        <w:t>, PHjs la</w:t>
+      </w:r>
+      <w:r>
+        <w:rPr>
+          <w:rFonts w:cstheme="minorHAnsi"/>
+          <w:sz w:val="24"/>
+        </w:rPr>
+        <w:t xml:space="preserve"> </w:t>
+      </w:r>
+      <w:r>
+        <w:rPr>
+          <w:rFonts w:cstheme="minorHAnsi"/>
+          <w:sz w:val="24"/>
+        </w:rPr>
+        <w:t>détecte</w:t>
+      </w:r>
+      <w:r>
+        <w:rPr>
+          <w:rFonts w:cstheme="minorHAnsi"/>
+          <w:sz w:val="24"/>
+        </w:rPr>
+        <w:t xml:space="preserve"> automatique</w:t>
+      </w:r>
+      <w:r>
+        <w:rPr>
+          <w:rFonts w:cstheme="minorHAnsi"/>
+          <w:sz w:val="24"/>
+        </w:rPr>
+        <w:t>ment</w:t>
+      </w:r>
+      <w:r>
+        <w:rPr>
+          <w:rFonts w:cstheme="minorHAnsi"/>
+          <w:sz w:val="24"/>
+        </w:rPr>
+        <w:t xml:space="preserve"> et renvoie une erreur 500</w:t>
+      </w:r>
+      <w:r>
+        <w:rPr>
+          <w:rFonts w:cstheme="minorHAnsi"/>
+          <w:sz w:val="24"/>
+        </w:rPr>
+        <w:t xml:space="preserve"> au client tout</w:t>
+      </w:r>
+      <w:r>
+        <w:rPr>
+          <w:rFonts w:cstheme="minorHAnsi"/>
+          <w:sz w:val="24"/>
+        </w:rPr>
+        <w:t xml:space="preserve"> en stockant </w:t>
+      </w:r>
+      <w:r>
+        <w:rPr>
+          <w:rFonts w:cstheme="minorHAnsi"/>
+          <w:sz w:val="24"/>
+        </w:rPr>
+        <w:t>l’erreur dans le error.log</w:t>
+      </w:r>
+      <w:r>
+        <w:rPr>
+          <w:rFonts w:cstheme="minorHAnsi"/>
+          <w:sz w:val="24"/>
+        </w:rPr>
+        <w:t>.</w:t>
+      </w:r>
+      <w:r>
+        <w:rPr>
+          <w:rFonts w:cstheme="minorHAnsi"/>
+          <w:sz w:val="24"/>
+        </w:rPr>
+        <w:t xml:space="preserve"> Mais il est aussi possible de gérer manuellement les erreurs comme dans ce script</w:t>
+      </w:r>
+      <w:r>
+        <w:rPr>
+          <w:rFonts w:cstheme="minorHAnsi"/>
+          <w:sz w:val="24"/>
+        </w:rPr>
+        <w:t xml:space="preserve"> aux ligne 28 à 33</w:t>
+      </w:r>
+      <w:r>
+        <w:rPr>
+          <w:rFonts w:cstheme="minorHAnsi"/>
+          <w:sz w:val="24"/>
+        </w:rPr>
+        <w:t xml:space="preserve"> et au ligne</w:t>
+      </w:r>
+      <w:r>
+        <w:rPr>
+          <w:rFonts w:cstheme="minorHAnsi"/>
+          <w:sz w:val="24"/>
+        </w:rPr>
+        <w:t>s</w:t>
+      </w:r>
+      <w:r>
+        <w:rPr>
+          <w:rFonts w:cstheme="minorHAnsi"/>
+          <w:sz w:val="24"/>
+        </w:rPr>
+        <w:t xml:space="preserve"> 36 à 41</w:t>
+      </w:r>
+      <w:r>
+        <w:rPr>
+          <w:rFonts w:cstheme="minorHAnsi"/>
+          <w:sz w:val="24"/>
+        </w:rPr>
+        <w:t>.</w:t>
+      </w:r>
+    </w:p>
+    <w:p>
+      <w:pPr>
+        <w:rPr>
+          <w:rFonts w:cstheme="minorHAnsi"/>
+          <w:sz w:val="24"/>
+        </w:rPr>
+      </w:pPr>
+      <w:r>
+        <w:rPr>
+          <w:rFonts w:cstheme="minorHAnsi"/>
+          <w:sz w:val="24"/>
+        </w:rPr>
+        <w:t xml:space="preserve">Déjà </w:t>
+      </w:r>
+      <w:r>
+        <w:rPr>
+          <w:rFonts w:cstheme="minorHAnsi"/>
+          <w:sz w:val="24"/>
+        </w:rPr>
+        <w:t>nous voyons</w:t>
+      </w:r>
+      <w:r>
+        <w:rPr>
+          <w:rFonts w:cstheme="minorHAnsi"/>
+          <w:sz w:val="24"/>
+        </w:rPr>
+        <w:t xml:space="preserve"> que s’</w:t>
+      </w:r>
+      <w:r>
+        <w:rPr>
+          <w:rFonts w:cstheme="minorHAnsi"/>
+          <w:sz w:val="24"/>
+        </w:rPr>
+        <w:t>il y a une erreur</w:t>
+      </w:r>
+      <w:r>
+        <w:rPr>
+          <w:rFonts w:cstheme="minorHAnsi"/>
+          <w:sz w:val="24"/>
+        </w:rPr>
+        <w:t xml:space="preserve">, </w:t>
+      </w:r>
+    </w:p>
+    <w:p>
+      <w:pPr>
+        <w:rPr>
+          <w:rFonts w:cstheme="minorHAnsi"/>
+          <w:sz w:val="24"/>
+        </w:rPr>
+      </w:pPr>
+      <w:r>
+        <w:rPr>
+          <w:rFonts w:cstheme="minorHAnsi"/>
+          <w:sz w:val="24"/>
+        </w:rPr>
+        <w:t>l</w:t>
+      </w:r>
+      <w:r>
+        <w:rPr>
+          <w:rFonts w:cstheme="minorHAnsi"/>
+          <w:sz w:val="24"/>
+        </w:rPr>
+        <w:t>e script effectue</w:t>
+      </w:r>
+      <w:r>
+        <w:rPr>
+          <w:rFonts w:cstheme="minorHAnsi"/>
+          <w:sz w:val="24"/>
+        </w:rPr>
+        <w:t xml:space="preserve"> </w:t>
+      </w:r>
+      <w:r>
+        <w:rPr>
+          <w:rFonts w:cstheme="minorHAnsi"/>
+          <w:sz w:val="24"/>
+        </w:rPr>
+        <w:t>la fonction</w:t>
+      </w:r>
+      <w:r>
+        <w:rPr>
+          <w:rFonts w:cstheme="minorHAnsi"/>
+          <w:sz w:val="24"/>
+        </w:rPr>
+        <w:t xml:space="preserve"> : </w:t>
+      </w:r>
+      <w:r>
+        <w:rPr>
+          <w:rFonts w:cstheme="minorHAnsi"/>
+          <w:sz w:val="24"/>
+        </w:rPr>
+        <w:t>PHJS.errorLog(err)</w:t>
+      </w:r>
+      <w:r>
+        <w:rPr>
+          <w:rFonts w:cstheme="minorHAnsi"/>
+          <w:sz w:val="24"/>
+        </w:rPr>
+        <w:t>;</w:t>
+      </w:r>
+      <w:r>
+        <w:rPr>
+          <w:rFonts w:cstheme="minorHAnsi"/>
+          <w:sz w:val="24"/>
+        </w:rPr>
+        <w:t xml:space="preserve"> (ligne</w:t>
+      </w:r>
+      <w:r>
+        <w:rPr>
+          <w:rFonts w:cstheme="minorHAnsi"/>
+          <w:sz w:val="24"/>
+        </w:rPr>
+        <w:t xml:space="preserve"> 29</w:t>
+      </w:r>
+      <w:r>
+        <w:rPr>
+          <w:rFonts w:cstheme="minorHAnsi"/>
+          <w:sz w:val="24"/>
+        </w:rPr>
+        <w:t>)</w:t>
+      </w:r>
+    </w:p>
+    <w:p>
+      <w:pPr>
+        <w:rPr>
+          <w:rFonts w:cstheme="minorHAnsi"/>
+          <w:sz w:val="24"/>
+        </w:rPr>
+      </w:pPr>
+      <w:r>
+        <w:rPr>
+          <w:rFonts w:cstheme="minorHAnsi"/>
+          <w:sz w:val="24"/>
+        </w:rPr>
+        <w:t>C</w:t>
+      </w:r>
+      <w:r>
+        <w:rPr>
+          <w:rFonts w:cstheme="minorHAnsi"/>
+          <w:sz w:val="24"/>
+        </w:rPr>
+        <w:t xml:space="preserve">ette </w:t>
+      </w:r>
+      <w:r>
+        <w:rPr>
+          <w:rFonts w:cstheme="minorHAnsi"/>
+          <w:sz w:val="24"/>
+        </w:rPr>
+        <w:t>fonction écrit l’erreur stocké dans la variable ‘err’ dans le fichier error.log</w:t>
+      </w:r>
+      <w:r>
+        <w:rPr>
+          <w:rFonts w:cstheme="minorHAnsi"/>
+          <w:sz w:val="24"/>
+        </w:rPr>
+        <w:t>.</w:t>
+      </w:r>
+    </w:p>
+    <w:p>
+      <w:pPr>
+        <w:rPr>
+          <w:rFonts w:cstheme="minorHAnsi"/>
+          <w:sz w:val="24"/>
+        </w:rPr>
+      </w:pPr>
+      <w:r>
+        <w:rPr>
+          <w:rFonts w:cstheme="minorHAnsi"/>
+          <w:sz w:val="24"/>
+        </w:rPr>
+        <w:t xml:space="preserve">Ensuite </w:t>
+      </w:r>
+      <w:r>
+        <w:rPr>
+          <w:rFonts w:cstheme="minorHAnsi"/>
+          <w:sz w:val="24"/>
+        </w:rPr>
+        <w:t>nous avons</w:t>
+      </w:r>
+      <w:r>
+        <w:rPr>
+          <w:rFonts w:cstheme="minorHAnsi"/>
+          <w:sz w:val="24"/>
+        </w:rPr>
+        <w:t xml:space="preserve"> : </w:t>
+      </w:r>
+      <w:r>
+        <w:rPr>
+          <w:rFonts w:cstheme="minorHAnsi"/>
+          <w:sz w:val="24"/>
+        </w:rPr>
+        <w:t>PHJS.setCode(500);</w:t>
+      </w:r>
+      <w:r>
+        <w:rPr>
+          <w:rFonts w:cstheme="minorHAnsi"/>
+          <w:sz w:val="24"/>
+        </w:rPr>
+        <w:t xml:space="preserve"> (ligne 30)</w:t>
+      </w:r>
+    </w:p>
+    <w:p>
+      <w:pPr>
+        <w:rPr>
+          <w:rFonts w:cstheme="minorHAnsi"/>
+          <w:sz w:val="24"/>
+        </w:rPr>
+      </w:pPr>
+      <w:r>
+        <w:rPr>
+          <w:rFonts w:cstheme="minorHAnsi"/>
+          <w:sz w:val="24"/>
+        </w:rPr>
+        <w:t xml:space="preserve">Cette fonction indique que nous </w:t>
+      </w:r>
+      <w:r>
+        <w:rPr>
+          <w:rFonts w:cstheme="minorHAnsi"/>
+          <w:sz w:val="24"/>
+        </w:rPr>
+        <w:t>souhaitons</w:t>
+      </w:r>
+      <w:r>
+        <w:rPr>
+          <w:rFonts w:cstheme="minorHAnsi"/>
+          <w:sz w:val="24"/>
+        </w:rPr>
+        <w:t xml:space="preserve"> </w:t>
+      </w:r>
+      <w:r>
+        <w:rPr>
+          <w:rFonts w:cstheme="minorHAnsi"/>
+          <w:sz w:val="24"/>
+        </w:rPr>
+        <w:t>renvoyer une erreur 500</w:t>
+      </w:r>
+      <w:r>
+        <w:rPr>
+          <w:rFonts w:cstheme="minorHAnsi"/>
+          <w:sz w:val="24"/>
+        </w:rPr>
+        <w:t xml:space="preserve"> à l’utilisateur</w:t>
+      </w:r>
+    </w:p>
+    <w:p>
+      <w:pPr>
+        <w:rPr>
+          <w:rFonts w:cstheme="minorHAnsi"/>
+          <w:sz w:val="24"/>
+        </w:rPr>
+      </w:pPr>
+      <w:r>
+        <w:rPr>
+          <w:rFonts w:cstheme="minorHAnsi"/>
+          <w:sz w:val="24"/>
+        </w:rPr>
+        <w:t>Pa</w:t>
+      </w:r>
+      <w:r>
+        <w:rPr>
+          <w:rFonts w:cstheme="minorHAnsi"/>
+          <w:sz w:val="24"/>
+        </w:rPr>
+        <w:t xml:space="preserve">r la suite, </w:t>
+      </w:r>
+      <w:r>
+        <w:rPr>
+          <w:rFonts w:cstheme="minorHAnsi"/>
+          <w:sz w:val="24"/>
+        </w:rPr>
+        <w:t xml:space="preserve">nous avons le mot clé </w:t>
+      </w:r>
+      <w:r>
+        <w:rPr>
+          <w:rFonts w:cstheme="minorHAnsi"/>
+          <w:sz w:val="24"/>
+        </w:rPr>
+        <w:t>--</w:t>
+      </w:r>
+      <w:r>
+        <w:rPr>
+          <w:rFonts w:cstheme="minorHAnsi"/>
+          <w:sz w:val="24"/>
+        </w:rPr>
+        <w:t>END</w:t>
+      </w:r>
+      <w:r>
+        <w:rPr>
+          <w:rFonts w:cstheme="minorHAnsi"/>
+          <w:sz w:val="24"/>
+        </w:rPr>
+        <w:t>--</w:t>
+      </w:r>
+      <w:r>
+        <w:rPr>
+          <w:rFonts w:cstheme="minorHAnsi"/>
+          <w:sz w:val="24"/>
+        </w:rPr>
+        <w:t xml:space="preserve">qui envoie </w:t>
+      </w:r>
+      <w:r>
+        <w:rPr>
+          <w:rFonts w:cstheme="minorHAnsi"/>
+          <w:sz w:val="24"/>
+        </w:rPr>
+        <w:t>la page avec l’erreur 500 à l’utilisateur</w:t>
+      </w:r>
+      <w:r>
+        <w:rPr>
+          <w:rFonts w:cstheme="minorHAnsi"/>
+          <w:sz w:val="24"/>
+        </w:rPr>
+        <w:t>.</w:t>
+      </w:r>
+    </w:p>
+    <w:p>
+      <w:pPr>
+        <w:rPr>
+          <w:rFonts w:cstheme="minorHAnsi"/>
+          <w:sz w:val="24"/>
+        </w:rPr>
+      </w:pPr>
+      <w:r>
+        <w:rPr>
+          <w:rFonts w:cstheme="minorHAnsi"/>
+          <w:sz w:val="24"/>
+        </w:rPr>
         <w:lastRenderedPageBreak/>
-        <w:t>Il est alors nécessaire de mettre le mot clé –END</w:t>
-      </w:r>
-      <w:r>
-        <w:rPr>
-          <w:rFonts w:cstheme="minorHAnsi"/>
-          <w:sz w:val="24"/>
-        </w:rPr>
-        <w:t>—dans le callback de la fonction asynchrone</w:t>
-      </w:r>
-      <w:r>
-        <w:rPr>
-          <w:rFonts w:cstheme="minorHAnsi"/>
-          <w:sz w:val="24"/>
-        </w:rPr>
-        <w:t xml:space="preserve">, après la génération de la table </w:t>
-      </w:r>
-      <w:r>
-        <w:rPr>
-          <w:rFonts w:cstheme="minorHAnsi"/>
-          <w:sz w:val="24"/>
-        </w:rPr>
-        <w:t>html</w:t>
-      </w:r>
-      <w:r>
-        <w:rPr>
-          <w:rFonts w:cstheme="minorHAnsi"/>
-          <w:sz w:val="24"/>
-        </w:rPr>
-        <w:t>, pour s’assurer que le c</w:t>
-      </w:r>
-      <w:r>
-        <w:rPr>
-          <w:rFonts w:cstheme="minorHAnsi"/>
-          <w:sz w:val="24"/>
-        </w:rPr>
-        <w:t>lient reçoive la page une fois c</w:t>
-      </w:r>
-      <w:r>
-        <w:rPr>
-          <w:rFonts w:cstheme="minorHAnsi"/>
-          <w:sz w:val="24"/>
-        </w:rPr>
-        <w:t xml:space="preserve">e tableau </w:t>
-      </w:r>
-      <w:r>
-        <w:rPr>
-          <w:rFonts w:cstheme="minorHAnsi"/>
-          <w:sz w:val="24"/>
-        </w:rPr>
-        <w:t>g</w:t>
-      </w:r>
-      <w:r>
-        <w:rPr>
-          <w:rFonts w:cstheme="minorHAnsi"/>
-          <w:sz w:val="24"/>
-        </w:rPr>
-        <w:t>énéré</w:t>
-      </w:r>
-      <w:r>
-        <w:rPr>
-          <w:rFonts w:cstheme="minorHAnsi"/>
-          <w:sz w:val="24"/>
-        </w:rPr>
-        <w:t>.</w:t>
-      </w:r>
-    </w:p>
-    <w:p>
-      <w:pPr>
-        <w:rPr>
-          <w:rFonts w:cstheme="minorHAnsi"/>
-          <w:sz w:val="24"/>
-        </w:rPr>
-      </w:pPr>
-    </w:p>
-    <w:p>
-      <w:pPr>
-        <w:rPr>
-          <w:rFonts w:cstheme="minorHAnsi"/>
-          <w:sz w:val="24"/>
-        </w:rPr>
-      </w:pPr>
-      <w:r>
-        <w:rPr>
-          <w:rFonts w:cstheme="minorHAnsi"/>
-          <w:sz w:val="24"/>
-        </w:rPr>
-        <w:t>Maintenant, analysons ce script depuis le début</w:t>
-      </w:r>
-      <w:r>
-        <w:rPr>
-          <w:rFonts w:cstheme="minorHAnsi"/>
-          <w:sz w:val="24"/>
-        </w:rPr>
-        <w:t>,</w:t>
-      </w:r>
-    </w:p>
-    <w:p>
-      <w:pPr>
-        <w:rPr>
-          <w:rFonts w:cstheme="minorHAnsi"/>
-          <w:sz w:val="24"/>
-        </w:rPr>
-      </w:pPr>
-      <w:r>
-        <w:rPr>
-          <w:rFonts w:cstheme="minorHAnsi"/>
-          <w:sz w:val="24"/>
-        </w:rPr>
-        <w:t>Nous commençons par du code html classique</w:t>
-      </w:r>
-      <w:r>
-        <w:rPr>
-          <w:rFonts w:cstheme="minorHAnsi"/>
-          <w:sz w:val="24"/>
-        </w:rPr>
-        <w:t xml:space="preserve"> (comme dans les exemples précedent</w:t>
-      </w:r>
-      <w:r>
-        <w:rPr>
-          <w:rFonts w:cstheme="minorHAnsi"/>
-          <w:sz w:val="24"/>
-        </w:rPr>
-        <w:t>s</w:t>
-      </w:r>
-      <w:r>
-        <w:rPr>
-          <w:rFonts w:cstheme="minorHAnsi"/>
-          <w:sz w:val="24"/>
-        </w:rPr>
-        <w:t>)</w:t>
-      </w:r>
-      <w:r>
-        <w:rPr>
-          <w:rFonts w:cstheme="minorHAnsi"/>
-          <w:sz w:val="24"/>
-        </w:rPr>
-        <w:t>, avec un petit code css que j’ai rajouté pour rendre le tableau html plus lisible (ligne 4 à 8)</w:t>
-      </w:r>
-    </w:p>
-    <w:p>
-      <w:pPr>
-        <w:rPr>
-          <w:rFonts w:cstheme="minorHAnsi"/>
-          <w:sz w:val="24"/>
-        </w:rPr>
-      </w:pPr>
-      <w:r>
-        <w:rPr>
-          <w:rFonts w:cstheme="minorHAnsi"/>
-          <w:sz w:val="24"/>
-        </w:rPr>
-        <w:t>Nous avons ensuit</w:t>
+        <w:t xml:space="preserve">Puis </w:t>
+      </w:r>
+      <w:r>
+        <w:rPr>
+          <w:rFonts w:cstheme="minorHAnsi"/>
+          <w:sz w:val="24"/>
+        </w:rPr>
+        <w:t xml:space="preserve">un ‘return;’ </w:t>
+      </w:r>
+      <w:r>
+        <w:rPr>
+          <w:rFonts w:cstheme="minorHAnsi"/>
+          <w:sz w:val="24"/>
+        </w:rPr>
+        <w:t>qui précise que nous souhaitons</w:t>
+      </w:r>
+      <w:r>
+        <w:rPr>
+          <w:rFonts w:cstheme="minorHAnsi"/>
+          <w:sz w:val="24"/>
+        </w:rPr>
+        <w:t xml:space="preserve"> </w:t>
+      </w:r>
+      <w:r>
+        <w:rPr>
+          <w:rFonts w:cstheme="minorHAnsi"/>
+          <w:sz w:val="24"/>
+        </w:rPr>
+        <w:t>arrêter l’</w:t>
+      </w:r>
+      <w:r>
+        <w:rPr>
+          <w:rFonts w:cstheme="minorHAnsi"/>
+          <w:sz w:val="24"/>
+        </w:rPr>
+        <w:t>exécution</w:t>
+      </w:r>
+      <w:r>
+        <w:rPr>
+          <w:rFonts w:cstheme="minorHAnsi"/>
+          <w:sz w:val="24"/>
+        </w:rPr>
+        <w:t xml:space="preserve"> du script maintenant</w:t>
+      </w:r>
+      <w:r>
+        <w:rPr>
+          <w:rFonts w:cstheme="minorHAnsi"/>
+          <w:sz w:val="24"/>
+        </w:rPr>
+        <w:t xml:space="preserve">, autrement, PHjs </w:t>
+      </w:r>
+      <w:r>
+        <w:rPr>
+          <w:rFonts w:cstheme="minorHAnsi"/>
+          <w:sz w:val="24"/>
+        </w:rPr>
+        <w:t>pourrais</w:t>
+      </w:r>
+      <w:r>
+        <w:rPr>
+          <w:rFonts w:cstheme="minorHAnsi"/>
+          <w:sz w:val="24"/>
+        </w:rPr>
+        <w:t xml:space="preserve"> continuer </w:t>
+      </w:r>
+      <w:r>
+        <w:rPr>
+          <w:rFonts w:cstheme="minorHAnsi"/>
+          <w:sz w:val="24"/>
+        </w:rPr>
+        <w:t>d’</w:t>
+      </w:r>
+      <w:r>
+        <w:rPr>
+          <w:rFonts w:cstheme="minorHAnsi"/>
+          <w:sz w:val="24"/>
+        </w:rPr>
+        <w:t>exécuter</w:t>
+      </w:r>
+      <w:r>
+        <w:rPr>
+          <w:rFonts w:cstheme="minorHAnsi"/>
+          <w:sz w:val="24"/>
+        </w:rPr>
+        <w:t xml:space="preserve"> le script même quand la page a déjà été envoyé</w:t>
       </w:r>
       <w:r>
         <w:rPr>
@@ -3186,1104 +4299,36 @@
           <w:rFonts w:cstheme="minorHAnsi"/>
           <w:sz w:val="24"/>
         </w:rPr>
-        <w:t xml:space="preserve"> le hello world</w:t>
-      </w:r>
-      <w:r>
-        <w:rPr>
-          <w:rFonts w:cstheme="minorHAnsi"/>
-          <w:sz w:val="24"/>
-        </w:rPr>
-        <w:t xml:space="preserve">, un saut à la ligne, puis c’est là </w:t>
-      </w:r>
-      <w:r>
-        <w:rPr>
-          <w:rFonts w:cstheme="minorHAnsi"/>
-          <w:sz w:val="24"/>
-        </w:rPr>
-        <w:t xml:space="preserve">que </w:t>
-      </w:r>
-      <w:r>
-        <w:rPr>
-          <w:rFonts w:cstheme="minorHAnsi"/>
-          <w:sz w:val="24"/>
-        </w:rPr>
-        <w:t>commenc</w:t>
-      </w:r>
-      <w:r>
-        <w:rPr>
-          <w:rFonts w:cstheme="minorHAnsi"/>
-          <w:sz w:val="24"/>
-        </w:rPr>
-        <w:t>e</w:t>
-      </w:r>
-      <w:r>
-        <w:rPr>
-          <w:rFonts w:cstheme="minorHAnsi"/>
-          <w:sz w:val="24"/>
-        </w:rPr>
-        <w:t xml:space="preserve"> notre code PHjs</w:t>
-      </w:r>
-      <w:r>
-        <w:rPr>
-          <w:rFonts w:cstheme="minorHAnsi"/>
-          <w:sz w:val="24"/>
-        </w:rPr>
-        <w:t xml:space="preserve"> (ligne </w:t>
-      </w:r>
-      <w:r>
-        <w:rPr>
-          <w:rFonts w:cstheme="minorHAnsi"/>
-          <w:sz w:val="24"/>
-        </w:rPr>
-        <w:t>14</w:t>
-      </w:r>
-      <w:r>
-        <w:rPr>
-          <w:rFonts w:cstheme="minorHAnsi"/>
-          <w:sz w:val="24"/>
-        </w:rPr>
-        <w:t>)</w:t>
-      </w:r>
-      <w:r>
-        <w:rPr>
-          <w:rFonts w:cstheme="minorHAnsi"/>
-          <w:sz w:val="24"/>
-        </w:rPr>
-        <w:t>.</w:t>
-      </w:r>
-    </w:p>
-    <w:p>
-      <w:pPr>
-        <w:rPr>
-          <w:rFonts w:cstheme="minorHAnsi"/>
-          <w:sz w:val="24"/>
-        </w:rPr>
-      </w:pPr>
-      <w:r>
-        <w:rPr>
-          <w:rFonts w:cstheme="minorHAnsi"/>
-          <w:sz w:val="20"/>
-        </w:rPr>
-        <w:t>var mysql = PHJS.libs.mysql;</w:t>
-      </w:r>
-      <w:r>
-        <w:rPr>
-          <w:rFonts w:cstheme="minorHAnsi"/>
-          <w:sz w:val="24"/>
-        </w:rPr>
-        <w:t xml:space="preserve"> =&gt;</w:t>
-      </w:r>
-      <w:r>
-        <w:rPr>
-          <w:rFonts w:cstheme="minorHAnsi"/>
-          <w:sz w:val="28"/>
+        <w:t xml:space="preserve"> au client.</w:t>
+      </w:r>
+      <w:r>
+        <w:rPr>
+          <w:rFonts w:cstheme="minorHAnsi"/>
+          <w:sz w:val="24"/>
         </w:rPr>
         <w:t xml:space="preserve"> </w:t>
       </w:r>
-      <w:r>
-        <w:rPr>
-          <w:rFonts w:cstheme="minorHAnsi"/>
-          <w:sz w:val="24"/>
-        </w:rPr>
-        <w:t xml:space="preserve">Ce code enregistre dans la variable ‘mysql’ la lib mysql </w:t>
-      </w:r>
-      <w:r>
-        <w:rPr>
-          <w:rFonts w:cstheme="minorHAnsi"/>
-          <w:sz w:val="24"/>
-        </w:rPr>
-        <w:t>qui a</w:t>
-      </w:r>
-      <w:r>
-        <w:rPr>
-          <w:rFonts w:cstheme="minorHAnsi"/>
-          <w:sz w:val="24"/>
-        </w:rPr>
-        <w:t xml:space="preserve"> été </w:t>
-      </w:r>
-      <w:r>
-        <w:rPr>
-          <w:rFonts w:cstheme="minorHAnsi"/>
-          <w:sz w:val="24"/>
-        </w:rPr>
-        <w:t>spécifié dans start.js, en effet</w:t>
-      </w:r>
-      <w:r>
-        <w:rPr>
-          <w:rFonts w:cstheme="minorHAnsi"/>
-          <w:sz w:val="24"/>
-        </w:rPr>
-        <w:t xml:space="preserve">, toutes les libs enregistré dans la variable ‘libs’ et transmise à </w:t>
-      </w:r>
-      <w:r>
-        <w:rPr>
-          <w:rFonts w:cstheme="minorHAnsi"/>
-          <w:sz w:val="24"/>
-        </w:rPr>
-        <w:t>PHjs dans start.js peuvent être</w:t>
-      </w:r>
-      <w:r>
-        <w:rPr>
-          <w:rFonts w:cstheme="minorHAnsi"/>
-          <w:sz w:val="24"/>
-        </w:rPr>
-        <w:t xml:space="preserve"> récupéré</w:t>
-      </w:r>
-      <w:r>
-        <w:rPr>
-          <w:rFonts w:cstheme="minorHAnsi"/>
-          <w:sz w:val="24"/>
-        </w:rPr>
-        <w:t>s dans</w:t>
-      </w:r>
-      <w:r>
-        <w:rPr>
-          <w:rFonts w:cstheme="minorHAnsi"/>
-          <w:sz w:val="24"/>
-        </w:rPr>
-        <w:t xml:space="preserve"> PHJS.libs depuis le script PHjs.</w:t>
-      </w:r>
-      <w:r>
-        <w:rPr>
-          <w:rFonts w:cstheme="minorHAnsi"/>
-          <w:sz w:val="24"/>
-        </w:rPr>
-        <w:t xml:space="preserve"> J’expliqu</w:t>
-      </w:r>
-      <w:r>
-        <w:rPr>
-          <w:rFonts w:cstheme="minorHAnsi"/>
-          <w:sz w:val="24"/>
-        </w:rPr>
-        <w:t>erais plus tard la variable ‘PHJS’</w:t>
-      </w:r>
-    </w:p>
-    <w:p>
-      <w:pPr>
-        <w:rPr>
-          <w:rFonts w:cstheme="minorHAnsi"/>
-          <w:sz w:val="24"/>
-        </w:rPr>
-      </w:pPr>
-      <w:r>
-        <w:rPr>
-          <w:rFonts w:cstheme="minorHAnsi"/>
-          <w:sz w:val="20"/>
-        </w:rPr>
-        <w:t xml:space="preserve">var conn = </w:t>
-      </w:r>
-      <w:r>
-        <w:rPr>
-          <w:rFonts w:cstheme="minorHAnsi"/>
-          <w:sz w:val="20"/>
-        </w:rPr>
-        <w:t>mysql.</w:t>
-      </w:r>
-      <w:r>
-        <w:t xml:space="preserve"> </w:t>
-      </w:r>
-      <w:r>
-        <w:rPr>
-          <w:rFonts w:cstheme="minorHAnsi"/>
-          <w:sz w:val="20"/>
-        </w:rPr>
-        <w:t>createConnection</w:t>
-      </w:r>
-      <w:r>
-        <w:rPr>
-          <w:rFonts w:cstheme="minorHAnsi"/>
-          <w:sz w:val="20"/>
-        </w:rPr>
-        <w:t xml:space="preserve">({… </w:t>
-      </w:r>
-      <w:r>
-        <w:rPr>
-          <w:rFonts w:cstheme="minorHAnsi"/>
-          <w:sz w:val="20"/>
-        </w:rPr>
-        <w:t xml:space="preserve"> </w:t>
-      </w:r>
-      <w:r>
-        <w:rPr>
-          <w:rFonts w:cstheme="minorHAnsi"/>
-          <w:sz w:val="20"/>
-        </w:rPr>
-        <w:t xml:space="preserve">(ligne </w:t>
-      </w:r>
-      <w:r>
-        <w:rPr>
-          <w:rFonts w:cstheme="minorHAnsi"/>
-          <w:sz w:val="20"/>
-        </w:rPr>
-        <w:t>18</w:t>
-      </w:r>
-      <w:r>
-        <w:rPr>
-          <w:rFonts w:cstheme="minorHAnsi"/>
-          <w:sz w:val="20"/>
-        </w:rPr>
-        <w:t>)</w:t>
-      </w:r>
-      <w:r>
-        <w:rPr>
-          <w:rFonts w:cstheme="minorHAnsi"/>
-          <w:sz w:val="24"/>
-        </w:rPr>
-        <w:t xml:space="preserve">=&gt; </w:t>
-      </w:r>
-      <w:r>
-        <w:rPr>
-          <w:rFonts w:cstheme="minorHAnsi"/>
-          <w:sz w:val="24"/>
-        </w:rPr>
-        <w:t>nous créons une connexion à mysql</w:t>
-      </w:r>
-      <w:r>
-        <w:rPr>
-          <w:rFonts w:cstheme="minorHAnsi"/>
-          <w:sz w:val="24"/>
-        </w:rPr>
-        <w:t xml:space="preserve"> comme quand on utilise </w:t>
-      </w:r>
-      <w:r>
-        <w:rPr>
-          <w:rFonts w:cstheme="minorHAnsi"/>
-          <w:sz w:val="24"/>
-        </w:rPr>
-        <w:t>mysql dans un programme node JS classique</w:t>
-      </w:r>
-      <w:r>
-        <w:rPr>
-          <w:rFonts w:cstheme="minorHAnsi"/>
-          <w:sz w:val="24"/>
-        </w:rPr>
-        <w:t>.</w:t>
-      </w:r>
-    </w:p>
-    <w:p>
-      <w:pPr>
-        <w:rPr>
-          <w:rFonts w:cstheme="minorHAnsi"/>
-          <w:sz w:val="24"/>
-        </w:rPr>
-      </w:pPr>
-      <w:r>
-        <w:rPr>
-          <w:rFonts w:cstheme="minorHAnsi"/>
-          <w:sz w:val="24"/>
-        </w:rPr>
-        <w:t>Ensuite dans avons des ‘echo’ pour afficher</w:t>
-      </w:r>
-      <w:r>
-        <w:rPr>
-          <w:rFonts w:cstheme="minorHAnsi"/>
-          <w:sz w:val="24"/>
-        </w:rPr>
-        <w:t xml:space="preserve"> </w:t>
-      </w:r>
-      <w:r>
-        <w:rPr>
-          <w:rFonts w:cstheme="minorHAnsi"/>
-          <w:sz w:val="24"/>
-        </w:rPr>
-        <w:t>le début d</w:t>
-      </w:r>
-      <w:r>
-        <w:rPr>
-          <w:rFonts w:cstheme="minorHAnsi"/>
-          <w:sz w:val="24"/>
-        </w:rPr>
-        <w:t>u tableau</w:t>
-      </w:r>
-      <w:r>
-        <w:rPr>
-          <w:rFonts w:cstheme="minorHAnsi"/>
-          <w:sz w:val="24"/>
-        </w:rPr>
-        <w:t xml:space="preserve"> html ainsi que sa première ligne </w:t>
-      </w:r>
-      <w:r>
-        <w:rPr>
-          <w:rFonts w:cstheme="minorHAnsi"/>
-          <w:sz w:val="24"/>
-        </w:rPr>
-        <w:t>(</w:t>
-      </w:r>
-      <w:r>
-        <w:rPr>
-          <w:rFonts w:cstheme="minorHAnsi"/>
-          <w:sz w:val="24"/>
-        </w:rPr>
-        <w:t xml:space="preserve">ligne </w:t>
-      </w:r>
-      <w:r>
-        <w:rPr>
-          <w:rFonts w:cstheme="minorHAnsi"/>
-          <w:sz w:val="24"/>
-        </w:rPr>
-        <w:t>25 et 26</w:t>
-      </w:r>
-      <w:r>
-        <w:rPr>
-          <w:rFonts w:cstheme="minorHAnsi"/>
-          <w:sz w:val="24"/>
-        </w:rPr>
-        <w:t>)</w:t>
-      </w:r>
-    </w:p>
-    <w:p>
-      <w:pPr>
-        <w:rPr>
-          <w:rFonts w:cstheme="minorHAnsi"/>
-          <w:sz w:val="20"/>
-        </w:rPr>
-      </w:pPr>
-      <w:r>
-        <w:rPr>
-          <w:rFonts w:cstheme="minorHAnsi"/>
-          <w:sz w:val="24"/>
-        </w:rPr>
-        <w:t>Puis enfin notre première fonction asynchrone</w:t>
-      </w:r>
-      <w:r>
-        <w:rPr>
-          <w:rFonts w:cstheme="minorHAnsi"/>
-          <w:sz w:val="24"/>
-        </w:rPr>
-        <w:t xml:space="preserve"> : </w:t>
-      </w:r>
-      <w:r>
-        <w:rPr>
-          <w:rFonts w:cstheme="minorHAnsi"/>
-          <w:sz w:val="20"/>
-        </w:rPr>
-        <w:t>c</w:t>
-      </w:r>
-      <w:r>
-        <w:rPr>
-          <w:rFonts w:cstheme="minorHAnsi"/>
-          <w:sz w:val="20"/>
-        </w:rPr>
-        <w:t>on.connect( (err) =&gt; {</w:t>
-      </w:r>
-      <w:r>
-        <w:rPr>
-          <w:rFonts w:cstheme="minorHAnsi"/>
-          <w:sz w:val="20"/>
-        </w:rPr>
-        <w:t xml:space="preserve"> ..</w:t>
-      </w:r>
-    </w:p>
-    <w:p>
-      <w:pPr>
-        <w:rPr>
-          <w:rFonts w:cstheme="minorHAnsi"/>
-          <w:sz w:val="32"/>
-        </w:rPr>
-      </w:pPr>
-      <w:r>
-        <w:rPr>
-          <w:rFonts w:cstheme="minorHAnsi"/>
-          <w:sz w:val="32"/>
-        </w:rPr>
-        <w:t>Gestion des erreurs dans PHjs</w:t>
-      </w:r>
-      <w:r>
-        <w:rPr>
-          <w:rFonts w:cstheme="minorHAnsi"/>
-          <w:sz w:val="32"/>
-        </w:rPr>
-        <w:t> :</w:t>
-      </w:r>
-    </w:p>
-    <w:p>
-      <w:pPr>
-        <w:rPr>
-          <w:rFonts w:cstheme="minorHAnsi"/>
-          <w:sz w:val="24"/>
-        </w:rPr>
-      </w:pPr>
-      <w:r>
-        <w:rPr>
-          <w:rFonts w:cstheme="minorHAnsi"/>
-          <w:sz w:val="24"/>
-        </w:rPr>
-        <w:t>D</w:t>
-      </w:r>
-      <w:r>
-        <w:rPr>
-          <w:rFonts w:cstheme="minorHAnsi"/>
-          <w:sz w:val="24"/>
-        </w:rPr>
-        <w:t>éjà nous pouvons voir de la ligne 28 à 33</w:t>
-      </w:r>
-      <w:r>
-        <w:rPr>
-          <w:rFonts w:cstheme="minorHAnsi"/>
-          <w:sz w:val="24"/>
-        </w:rPr>
-        <w:t xml:space="preserve"> la gestion des erreurs pour </w:t>
-      </w:r>
-      <w:r>
-        <w:rPr>
-          <w:rFonts w:cstheme="minorHAnsi"/>
-          <w:sz w:val="24"/>
-        </w:rPr>
-        <w:t>‘</w:t>
-      </w:r>
-      <w:r>
-        <w:rPr>
-          <w:rFonts w:cstheme="minorHAnsi"/>
-          <w:sz w:val="24"/>
-        </w:rPr>
-        <w:t>con.connect</w:t>
-      </w:r>
-      <w:r>
-        <w:rPr>
-          <w:rFonts w:cstheme="minorHAnsi"/>
-          <w:sz w:val="24"/>
-        </w:rPr>
-        <w:t>’</w:t>
-      </w:r>
-      <w:r>
-        <w:rPr>
-          <w:rFonts w:cstheme="minorHAnsi"/>
-          <w:sz w:val="24"/>
-        </w:rPr>
-        <w:t>.</w:t>
-      </w:r>
-    </w:p>
-    <w:p>
-      <w:pPr>
-        <w:rPr>
-          <w:rFonts w:cstheme="minorHAnsi"/>
-          <w:sz w:val="24"/>
-        </w:rPr>
-      </w:pPr>
-      <w:r>
-        <w:rPr>
-          <w:rFonts w:cstheme="minorHAnsi"/>
-          <w:sz w:val="24"/>
-        </w:rPr>
-        <w:t>En PHjs</w:t>
-      </w:r>
-      <w:r>
-        <w:rPr>
-          <w:rFonts w:cstheme="minorHAnsi"/>
-          <w:sz w:val="24"/>
-        </w:rPr>
-        <w:t>, qu</w:t>
-      </w:r>
-      <w:r>
-        <w:rPr>
-          <w:rFonts w:cstheme="minorHAnsi"/>
-          <w:sz w:val="24"/>
-        </w:rPr>
-        <w:t xml:space="preserve">and </w:t>
-      </w:r>
-      <w:r>
-        <w:rPr>
-          <w:rFonts w:cstheme="minorHAnsi"/>
-          <w:sz w:val="24"/>
-        </w:rPr>
-        <w:t>une erreur</w:t>
-      </w:r>
-      <w:r>
-        <w:rPr>
-          <w:rFonts w:cstheme="minorHAnsi"/>
-          <w:sz w:val="24"/>
-        </w:rPr>
-        <w:t xml:space="preserve"> fait planter</w:t>
-      </w:r>
-      <w:r>
-        <w:rPr>
-          <w:rFonts w:cstheme="minorHAnsi"/>
-          <w:sz w:val="24"/>
-        </w:rPr>
-        <w:t xml:space="preserve"> notre script (comme l’utilisation d’une variable non défini</w:t>
-      </w:r>
-      <w:r>
-        <w:rPr>
-          <w:rFonts w:cstheme="minorHAnsi"/>
-          <w:sz w:val="24"/>
-        </w:rPr>
-        <w:t>e</w:t>
-      </w:r>
-      <w:r>
-        <w:rPr>
-          <w:rFonts w:cstheme="minorHAnsi"/>
-          <w:sz w:val="24"/>
-        </w:rPr>
-        <w:t>)</w:t>
-      </w:r>
-      <w:r>
-        <w:rPr>
-          <w:rFonts w:cstheme="minorHAnsi"/>
-          <w:sz w:val="24"/>
-        </w:rPr>
-        <w:t>, PHjs la</w:t>
-      </w:r>
-      <w:r>
-        <w:rPr>
-          <w:rFonts w:cstheme="minorHAnsi"/>
-          <w:sz w:val="24"/>
-        </w:rPr>
-        <w:t xml:space="preserve"> </w:t>
-      </w:r>
-      <w:r>
-        <w:rPr>
-          <w:rFonts w:cstheme="minorHAnsi"/>
-          <w:sz w:val="24"/>
-        </w:rPr>
-        <w:t>détecte</w:t>
-      </w:r>
-      <w:r>
-        <w:rPr>
-          <w:rFonts w:cstheme="minorHAnsi"/>
-          <w:sz w:val="24"/>
-        </w:rPr>
-        <w:t xml:space="preserve"> automatique</w:t>
-      </w:r>
-      <w:r>
-        <w:rPr>
-          <w:rFonts w:cstheme="minorHAnsi"/>
-          <w:sz w:val="24"/>
-        </w:rPr>
-        <w:t>ment</w:t>
-      </w:r>
-      <w:r>
-        <w:rPr>
-          <w:rFonts w:cstheme="minorHAnsi"/>
-          <w:sz w:val="24"/>
-        </w:rPr>
-        <w:t xml:space="preserve"> et renvoie une erreur 500</w:t>
-      </w:r>
-      <w:r>
-        <w:rPr>
-          <w:rFonts w:cstheme="minorHAnsi"/>
-          <w:sz w:val="24"/>
-        </w:rPr>
-        <w:t xml:space="preserve"> au client tout</w:t>
-      </w:r>
-      <w:r>
-        <w:rPr>
-          <w:rFonts w:cstheme="minorHAnsi"/>
-          <w:sz w:val="24"/>
-        </w:rPr>
-        <w:t xml:space="preserve"> en stockant </w:t>
-      </w:r>
-      <w:r>
-        <w:rPr>
-          <w:rFonts w:cstheme="minorHAnsi"/>
-          <w:sz w:val="24"/>
-        </w:rPr>
-        <w:t>l’erreur dans le error.log</w:t>
-      </w:r>
-      <w:r>
-        <w:rPr>
-          <w:rFonts w:cstheme="minorHAnsi"/>
-          <w:sz w:val="24"/>
-        </w:rPr>
-        <w:t>.</w:t>
-      </w:r>
-      <w:r>
-        <w:rPr>
-          <w:rFonts w:cstheme="minorHAnsi"/>
-          <w:sz w:val="24"/>
-        </w:rPr>
-        <w:t xml:space="preserve"> Mais il est aussi possible de gérer manuellement les erreurs comme dans ce script</w:t>
-      </w:r>
-      <w:r>
-        <w:rPr>
-          <w:rFonts w:cstheme="minorHAnsi"/>
-          <w:sz w:val="24"/>
-        </w:rPr>
-        <w:t xml:space="preserve"> aux ligne 28 à 33</w:t>
-      </w:r>
-      <w:r>
-        <w:rPr>
-          <w:rFonts w:cstheme="minorHAnsi"/>
-          <w:sz w:val="24"/>
-        </w:rPr>
-        <w:t xml:space="preserve"> et au ligne</w:t>
-      </w:r>
-      <w:r>
-        <w:rPr>
-          <w:rFonts w:cstheme="minorHAnsi"/>
-          <w:sz w:val="24"/>
-        </w:rPr>
-        <w:t>s</w:t>
-      </w:r>
-      <w:r>
-        <w:rPr>
-          <w:rFonts w:cstheme="minorHAnsi"/>
-          <w:sz w:val="24"/>
-        </w:rPr>
-        <w:t xml:space="preserve"> 36 à 41</w:t>
-      </w:r>
-      <w:r>
-        <w:rPr>
-          <w:rFonts w:cstheme="minorHAnsi"/>
-          <w:sz w:val="24"/>
-        </w:rPr>
-        <w:t>.</w:t>
-      </w:r>
-    </w:p>
-    <w:p>
-      <w:pPr>
-        <w:rPr>
-          <w:rFonts w:cstheme="minorHAnsi"/>
-          <w:sz w:val="24"/>
-        </w:rPr>
-      </w:pPr>
-      <w:r>
-        <w:rPr>
-          <w:rFonts w:cstheme="minorHAnsi"/>
-          <w:sz w:val="24"/>
-        </w:rPr>
-        <w:t xml:space="preserve">Déjà </w:t>
-      </w:r>
-      <w:r>
-        <w:rPr>
-          <w:rFonts w:cstheme="minorHAnsi"/>
-          <w:sz w:val="24"/>
-        </w:rPr>
-        <w:t>nous voyons</w:t>
-      </w:r>
-      <w:r>
-        <w:rPr>
-          <w:rFonts w:cstheme="minorHAnsi"/>
-          <w:sz w:val="24"/>
-        </w:rPr>
-        <w:t xml:space="preserve"> que s’</w:t>
-      </w:r>
-      <w:r>
-        <w:rPr>
-          <w:rFonts w:cstheme="minorHAnsi"/>
-          <w:sz w:val="24"/>
-        </w:rPr>
-        <w:t>il y a une erreur</w:t>
-      </w:r>
-      <w:r>
-        <w:rPr>
-          <w:rFonts w:cstheme="minorHAnsi"/>
-          <w:sz w:val="24"/>
-        </w:rPr>
-        <w:t xml:space="preserve">, </w:t>
-      </w:r>
-    </w:p>
-    <w:p>
-      <w:pPr>
-        <w:rPr>
-          <w:rFonts w:cstheme="minorHAnsi"/>
-          <w:sz w:val="24"/>
-        </w:rPr>
-      </w:pPr>
-      <w:r>
-        <w:rPr>
-          <w:rFonts w:cstheme="minorHAnsi"/>
-          <w:sz w:val="24"/>
-        </w:rPr>
-        <w:t>l</w:t>
-      </w:r>
-      <w:r>
-        <w:rPr>
-          <w:rFonts w:cstheme="minorHAnsi"/>
-          <w:sz w:val="24"/>
-        </w:rPr>
-        <w:t>e script effectue</w:t>
-      </w:r>
-      <w:r>
-        <w:rPr>
-          <w:rFonts w:cstheme="minorHAnsi"/>
-          <w:sz w:val="24"/>
-        </w:rPr>
-        <w:t xml:space="preserve"> </w:t>
-      </w:r>
-      <w:r>
-        <w:rPr>
-          <w:rFonts w:cstheme="minorHAnsi"/>
-          <w:sz w:val="24"/>
-        </w:rPr>
-        <w:t>la fonction</w:t>
-      </w:r>
-      <w:r>
-        <w:rPr>
-          <w:rFonts w:cstheme="minorHAnsi"/>
-          <w:sz w:val="24"/>
-        </w:rPr>
-        <w:t xml:space="preserve"> : </w:t>
-      </w:r>
-      <w:r>
-        <w:rPr>
-          <w:rFonts w:cstheme="minorHAnsi"/>
-          <w:sz w:val="24"/>
-        </w:rPr>
-        <w:t>PHJS.errorLog(err)</w:t>
-      </w:r>
-      <w:r>
-        <w:rPr>
-          <w:rFonts w:cstheme="minorHAnsi"/>
-          <w:sz w:val="24"/>
-        </w:rPr>
-        <w:t>;</w:t>
-      </w:r>
-      <w:r>
-        <w:rPr>
-          <w:rFonts w:cstheme="minorHAnsi"/>
-          <w:sz w:val="24"/>
-        </w:rPr>
-        <w:t xml:space="preserve"> (ligne</w:t>
-      </w:r>
-      <w:r>
-        <w:rPr>
-          <w:rFonts w:cstheme="minorHAnsi"/>
-          <w:sz w:val="24"/>
-        </w:rPr>
-        <w:t xml:space="preserve"> 29</w:t>
-      </w:r>
-      <w:r>
-        <w:rPr>
-          <w:rFonts w:cstheme="minorHAnsi"/>
-          <w:sz w:val="24"/>
-        </w:rPr>
-        <w:t>)</w:t>
-      </w:r>
-    </w:p>
-    <w:p>
-      <w:pPr>
-        <w:rPr>
-          <w:rFonts w:cstheme="minorHAnsi"/>
-          <w:sz w:val="24"/>
-        </w:rPr>
-      </w:pPr>
-      <w:r>
-        <w:rPr>
-          <w:rFonts w:cstheme="minorHAnsi"/>
-          <w:sz w:val="24"/>
-        </w:rPr>
-        <w:t>C</w:t>
-      </w:r>
-      <w:r>
-        <w:rPr>
-          <w:rFonts w:cstheme="minorHAnsi"/>
-          <w:sz w:val="24"/>
-        </w:rPr>
-        <w:t xml:space="preserve">ette </w:t>
-      </w:r>
-      <w:r>
-        <w:rPr>
-          <w:rFonts w:cstheme="minorHAnsi"/>
-          <w:sz w:val="24"/>
-        </w:rPr>
-        <w:t>fonction écrit l’erreur stocké dans la variable ‘err’ dans le fichier error.log</w:t>
-      </w:r>
-      <w:r>
-        <w:rPr>
-          <w:rFonts w:cstheme="minorHAnsi"/>
-          <w:sz w:val="24"/>
-        </w:rPr>
-        <w:t>.</w:t>
-      </w:r>
-    </w:p>
-    <w:p>
-      <w:pPr>
-        <w:rPr>
-          <w:rFonts w:cstheme="minorHAnsi"/>
-          <w:sz w:val="24"/>
-        </w:rPr>
-      </w:pPr>
-      <w:r>
-        <w:rPr>
-          <w:rFonts w:cstheme="minorHAnsi"/>
-          <w:sz w:val="24"/>
-        </w:rPr>
-        <w:t xml:space="preserve">Ensuite </w:t>
-      </w:r>
-      <w:r>
-        <w:rPr>
-          <w:rFonts w:cstheme="minorHAnsi"/>
-          <w:sz w:val="24"/>
-        </w:rPr>
-        <w:t>nous avons</w:t>
-      </w:r>
-      <w:r>
-        <w:rPr>
-          <w:rFonts w:cstheme="minorHAnsi"/>
-          <w:sz w:val="24"/>
-        </w:rPr>
-        <w:t xml:space="preserve"> : </w:t>
-      </w:r>
-      <w:r>
-        <w:rPr>
-          <w:rFonts w:cstheme="minorHAnsi"/>
-          <w:sz w:val="24"/>
-        </w:rPr>
-        <w:t>PHJS.setCode(500);</w:t>
-      </w:r>
-      <w:r>
-        <w:rPr>
-          <w:rFonts w:cstheme="minorHAnsi"/>
-          <w:sz w:val="24"/>
-        </w:rPr>
-        <w:t xml:space="preserve"> (ligne 30)</w:t>
-      </w:r>
-    </w:p>
-    <w:p>
-      <w:pPr>
-        <w:rPr>
-          <w:rFonts w:cstheme="minorHAnsi"/>
-          <w:sz w:val="24"/>
-        </w:rPr>
-      </w:pPr>
-      <w:r>
-        <w:rPr>
-          <w:rFonts w:cstheme="minorHAnsi"/>
-          <w:sz w:val="24"/>
-        </w:rPr>
-        <w:t xml:space="preserve">Cette fonction indique que nous </w:t>
-      </w:r>
-      <w:r>
-        <w:rPr>
-          <w:rFonts w:cstheme="minorHAnsi"/>
-          <w:sz w:val="24"/>
-        </w:rPr>
-        <w:t>souhaitons</w:t>
-      </w:r>
-      <w:r>
-        <w:rPr>
-          <w:rFonts w:cstheme="minorHAnsi"/>
-          <w:sz w:val="24"/>
-        </w:rPr>
-        <w:t xml:space="preserve"> </w:t>
-      </w:r>
-      <w:r>
-        <w:rPr>
-          <w:rFonts w:cstheme="minorHAnsi"/>
-          <w:sz w:val="24"/>
-        </w:rPr>
-        <w:t>renvoyer une erreur 500</w:t>
-      </w:r>
-      <w:r>
-        <w:rPr>
-          <w:rFonts w:cstheme="minorHAnsi"/>
-          <w:sz w:val="24"/>
-        </w:rPr>
-        <w:t xml:space="preserve"> à l’utilisateur</w:t>
-      </w:r>
-    </w:p>
-    <w:p>
-      <w:pPr>
-        <w:rPr>
-          <w:rFonts w:cstheme="minorHAnsi"/>
-          <w:sz w:val="24"/>
-        </w:rPr>
-      </w:pPr>
-      <w:r>
-        <w:rPr>
-          <w:rFonts w:cstheme="minorHAnsi"/>
-          <w:sz w:val="24"/>
-        </w:rPr>
-        <w:t>Pa</w:t>
-      </w:r>
-      <w:r>
-        <w:rPr>
-          <w:rFonts w:cstheme="minorHAnsi"/>
-          <w:sz w:val="24"/>
-        </w:rPr>
-        <w:t xml:space="preserve">r la suite, </w:t>
-      </w:r>
-      <w:r>
-        <w:rPr>
-          <w:rFonts w:cstheme="minorHAnsi"/>
-          <w:sz w:val="24"/>
-        </w:rPr>
-        <w:t xml:space="preserve">nous avons le mot clé </w:t>
-      </w:r>
-      <w:r>
-        <w:rPr>
-          <w:rFonts w:cstheme="minorHAnsi"/>
-          <w:sz w:val="24"/>
-        </w:rPr>
-        <w:t>--</w:t>
-      </w:r>
-      <w:r>
-        <w:rPr>
-          <w:rFonts w:cstheme="minorHAnsi"/>
-          <w:sz w:val="24"/>
-        </w:rPr>
-        <w:t>END</w:t>
-      </w:r>
-      <w:r>
-        <w:rPr>
-          <w:rFonts w:cstheme="minorHAnsi"/>
-          <w:sz w:val="24"/>
-        </w:rPr>
-        <w:t>--</w:t>
-      </w:r>
-      <w:r>
-        <w:rPr>
-          <w:rFonts w:cstheme="minorHAnsi"/>
-          <w:sz w:val="24"/>
-        </w:rPr>
-        <w:t xml:space="preserve">qui envoie </w:t>
-      </w:r>
-      <w:r>
-        <w:rPr>
-          <w:rFonts w:cstheme="minorHAnsi"/>
-          <w:sz w:val="24"/>
-        </w:rPr>
-        <w:t>la page avec l’erreur 500 à l’utilisateur</w:t>
-      </w:r>
-      <w:r>
-        <w:rPr>
-          <w:rFonts w:cstheme="minorHAnsi"/>
-          <w:sz w:val="24"/>
-        </w:rPr>
-        <w:t>.</w:t>
-      </w:r>
-    </w:p>
-    <w:p>
-      <w:pPr>
-        <w:rPr>
-          <w:rFonts w:cstheme="minorHAnsi"/>
-          <w:sz w:val="24"/>
-        </w:rPr>
-      </w:pPr>
-      <w:r>
-        <w:rPr>
-          <w:rFonts w:cstheme="minorHAnsi"/>
-          <w:sz w:val="24"/>
-        </w:rPr>
-        <w:t xml:space="preserve">Puis </w:t>
-      </w:r>
-      <w:r>
-        <w:rPr>
-          <w:rFonts w:cstheme="minorHAnsi"/>
-          <w:sz w:val="24"/>
-        </w:rPr>
-        <w:t xml:space="preserve">un ‘return;’ </w:t>
-      </w:r>
-      <w:r>
-        <w:rPr>
-          <w:rFonts w:cstheme="minorHAnsi"/>
-          <w:sz w:val="24"/>
-        </w:rPr>
-        <w:t>qui précise que nous souhaitons</w:t>
-      </w:r>
-      <w:r>
-        <w:rPr>
-          <w:rFonts w:cstheme="minorHAnsi"/>
-          <w:sz w:val="24"/>
-        </w:rPr>
-        <w:t xml:space="preserve"> </w:t>
-      </w:r>
-      <w:r>
-        <w:rPr>
-          <w:rFonts w:cstheme="minorHAnsi"/>
-          <w:sz w:val="24"/>
-        </w:rPr>
-        <w:t>arrêter l’</w:t>
-      </w:r>
-      <w:r>
-        <w:rPr>
-          <w:rFonts w:cstheme="minorHAnsi"/>
-          <w:sz w:val="24"/>
-        </w:rPr>
-        <w:t>exécution</w:t>
-      </w:r>
-      <w:r>
-        <w:rPr>
-          <w:rFonts w:cstheme="minorHAnsi"/>
-          <w:sz w:val="24"/>
-        </w:rPr>
-        <w:t xml:space="preserve"> du script maintenant</w:t>
-      </w:r>
-      <w:r>
-        <w:rPr>
-          <w:rFonts w:cstheme="minorHAnsi"/>
-          <w:sz w:val="24"/>
-        </w:rPr>
-        <w:t xml:space="preserve">, autrement, PHjs </w:t>
-      </w:r>
-      <w:r>
-        <w:rPr>
-          <w:rFonts w:cstheme="minorHAnsi"/>
-          <w:sz w:val="24"/>
-        </w:rPr>
-        <w:t>pourrais</w:t>
-      </w:r>
-      <w:r>
-        <w:rPr>
-          <w:rFonts w:cstheme="minorHAnsi"/>
-          <w:sz w:val="24"/>
-        </w:rPr>
-        <w:t xml:space="preserve"> continuer </w:t>
-      </w:r>
-      <w:r>
-        <w:rPr>
-          <w:rFonts w:cstheme="minorHAnsi"/>
-          <w:sz w:val="24"/>
-        </w:rPr>
-        <w:t>d’</w:t>
-      </w:r>
-      <w:r>
-        <w:rPr>
-          <w:rFonts w:cstheme="minorHAnsi"/>
-          <w:sz w:val="24"/>
-        </w:rPr>
-        <w:t>exécuter</w:t>
-      </w:r>
-      <w:r>
-        <w:rPr>
-          <w:rFonts w:cstheme="minorHAnsi"/>
-          <w:sz w:val="24"/>
-        </w:rPr>
-        <w:t xml:space="preserve"> le script même quand la page a déjà été envoyé</w:t>
-      </w:r>
-      <w:r>
-        <w:rPr>
-          <w:rFonts w:cstheme="minorHAnsi"/>
-          <w:sz w:val="24"/>
-        </w:rPr>
-        <w:t>e</w:t>
-      </w:r>
-      <w:r>
-        <w:rPr>
-          <w:rFonts w:cstheme="minorHAnsi"/>
-          <w:sz w:val="24"/>
-        </w:rPr>
-        <w:t xml:space="preserve"> au client.</w:t>
-      </w:r>
-      <w:r>
-        <w:rPr>
-          <w:rFonts w:cstheme="minorHAnsi"/>
-          <w:sz w:val="24"/>
-        </w:rPr>
-        <w:t xml:space="preserve"> </w:t>
-      </w:r>
-    </w:p>
-    <w:p>
-      <w:pPr>
-        <w:rPr>
-          <w:rFonts w:cstheme="minorHAnsi"/>
-          <w:sz w:val="24"/>
-        </w:rPr>
-      </w:pPr>
-    </w:p>
-    <w:p>
-      <w:pPr>
-        <w:rPr>
-          <w:rFonts w:cstheme="minorHAnsi"/>
-          <w:sz w:val="24"/>
-        </w:rPr>
-      </w:pPr>
-      <w:r>
-        <w:rPr>
-          <w:rFonts w:cstheme="minorHAnsi"/>
-          <w:sz w:val="24"/>
-        </w:rPr>
-        <w:lastRenderedPageBreak/>
+    </w:p>
+    <w:p>
+      <w:pPr>
+        <w:rPr>
+          <w:rFonts w:cstheme="minorHAnsi"/>
+          <w:sz w:val="24"/>
+        </w:rPr>
+      </w:pPr>
+    </w:p>
+    <w:p>
+      <w:pPr>
+        <w:rPr>
+          <w:rFonts w:cstheme="minorHAnsi"/>
+          <w:sz w:val="24"/>
+        </w:rPr>
+      </w:pPr>
+      <w:r>
+        <w:rPr>
+          <w:rFonts w:cstheme="minorHAnsi"/>
+          <w:sz w:val="24"/>
+        </w:rPr>
         <w:t>Rappel du script :</w:t>
       </w:r>
     </w:p>
@@ -4742,7 +4787,6 @@
           <w:rFonts w:cstheme="minorHAnsi"/>
           <w:sz w:val="32"/>
         </w:rPr>
-        <w:lastRenderedPageBreak/>
         <w:t>Les arguments GET et POST</w:t>
       </w:r>
     </w:p>
@@ -5084,6 +5128,7 @@
           <w:rFonts w:cstheme="minorHAnsi"/>
           <w:sz w:val="24"/>
         </w:rPr>
+        <w:lastRenderedPageBreak/>
         <w:t xml:space="preserve">Un formulaire HTML tout ce qu’il y a de plus classique, comme si l’on utilisait du PHP, à l’exception </w:t>
       </w:r>
       <w:r>
@@ -5114,7 +5159,6 @@
           <w:rFonts w:cstheme="minorHAnsi"/>
           <w:sz w:val="24"/>
         </w:rPr>
-        <w:lastRenderedPageBreak/>
         <w:t>Ensuite, le fichier upload.phjs</w:t>
       </w:r>
       <w:r>
@@ -5777,7 +5821,6 @@
           <w:rFonts w:cstheme="minorHAnsi"/>
           <w:sz w:val="32"/>
         </w:rPr>
-        <w:lastRenderedPageBreak/>
         <w:t>Les sessions en PHjs</w:t>
       </w:r>
     </w:p>
@@ -6225,14 +6268,6 @@
           <w:sz w:val="24"/>
         </w:rPr>
       </w:pPr>
-    </w:p>
-    <w:p>
-      <w:pPr>
-        <w:rPr>
-          <w:rFonts w:cstheme="minorHAnsi"/>
-          <w:sz w:val="24"/>
-        </w:rPr>
-      </w:pPr>
       <w:r>
         <w:rPr>
           <w:rFonts w:cstheme="minorHAnsi"/>
@@ -6388,6 +6423,7 @@
           <w:rFonts w:cstheme="minorHAnsi"/>
           <w:sz w:val="24"/>
         </w:rPr>
+        <w:lastRenderedPageBreak/>
         <w:t>Un champ stocké dans ‘PHJS.session’</w:t>
       </w:r>
       <w:r>
@@ -6741,7 +6777,7 @@
           <w:rFonts w:cstheme="minorHAnsi"/>
           <w:sz w:val="24"/>
         </w:rPr>
-        <w:t>PHJS.include(‘/Le/Chemin/Vers/Le/Script.phjs’) ;</w:t>
+        <w:t>include(‘/Le/Chemin/Vers/Le/Script.phjs’) ;</w:t>
       </w:r>
       <w:r>
         <w:rPr>
@@ -6778,7 +6814,7 @@
           <w:rFonts w:cstheme="minorHAnsi"/>
           <w:sz w:val="24"/>
         </w:rPr>
-        <w:t>PHJS.include(</w:t>
+        <w:t>include(</w:t>
       </w:r>
       <w:r>
         <w:rPr>
@@ -7027,6 +7063,21 @@
           <w:rFonts w:cstheme="minorHAnsi"/>
           <w:sz w:val="24"/>
         </w:rPr>
+        <w:t>(Noter que le ‘PHJS.’ devant le include n’est pas obligatoire)</w:t>
+      </w:r>
+    </w:p>
+    <w:p>
+      <w:pPr>
+        <w:rPr>
+          <w:rFonts w:cstheme="minorHAnsi"/>
+          <w:sz w:val="24"/>
+        </w:rPr>
+      </w:pPr>
+      <w:r>
+        <w:rPr>
+          <w:rFonts w:cstheme="minorHAnsi"/>
+          <w:sz w:val="24"/>
+        </w:rPr>
         <w:t xml:space="preserve">Cette page </w:t>
       </w:r>
       <w:r>
@@ -7118,7 +7169,6 @@
           <w:rFonts w:cstheme="minorHAnsi"/>
           <w:sz w:val="24"/>
         </w:rPr>
-        <w:lastRenderedPageBreak/>
         <w:t>Il est maintenant</w:t>
       </w:r>
       <w:r>
@@ -7133,7 +7183,14 @@
           <w:rFonts w:cstheme="minorHAnsi"/>
           <w:sz w:val="24"/>
         </w:rPr>
-        <w:t>includeVars</w:t>
+        <w:t>varsToPass</w:t>
+      </w:r>
+      <w:r>
+        <w:rPr>
+          <w:rFonts w:cstheme="minorHAnsi"/>
+          <w:sz w:val="24"/>
+        </w:rPr>
+        <w:t xml:space="preserve"> </w:t>
       </w:r>
     </w:p>
     <w:p>
@@ -7176,7 +7233,14 @@
           <w:rFonts w:cstheme="minorHAnsi"/>
           <w:sz w:val="24"/>
         </w:rPr>
-        <w:t xml:space="preserve"> Un champ stocké dans PHJS.includeVars</w:t>
+        <w:t xml:space="preserve"> Un champ stocké dans PHJS.</w:t>
+      </w:r>
+      <w:r>
+        <w:rPr>
+          <w:rFonts w:cstheme="minorHAnsi"/>
+          <w:sz w:val="24"/>
+        </w:rPr>
+        <w:t>varsToPass</w:t>
       </w:r>
       <w:r>
         <w:rPr>
@@ -7256,6 +7320,50 @@
           <w:sz w:val="24"/>
         </w:rPr>
       </w:pPr>
+      <w:r>
+        <w:rPr>
+          <w:rFonts w:cstheme="minorHAnsi"/>
+          <w:sz w:val="24"/>
+        </w:rPr>
+        <w:t>Vous pouvez également</w:t>
+      </w:r>
+      <w:r>
+        <w:rPr>
+          <w:rFonts w:cstheme="minorHAnsi"/>
+          <w:sz w:val="24"/>
+        </w:rPr>
+        <w:t xml:space="preserve"> mettre true en troisième argument à include, </w:t>
+      </w:r>
+    </w:p>
+    <w:p>
+      <w:pPr>
+        <w:rPr>
+          <w:rFonts w:cstheme="minorHAnsi"/>
+          <w:sz w:val="24"/>
+        </w:rPr>
+      </w:pPr>
+      <w:r>
+        <w:rPr>
+          <w:rFonts w:cstheme="minorHAnsi"/>
+          <w:sz w:val="24"/>
+        </w:rPr>
+        <w:t>de cette manière : include(‘monFichier.phjs’, null, true)</w:t>
+      </w:r>
+    </w:p>
+    <w:p>
+      <w:pPr>
+        <w:rPr>
+          <w:rFonts w:cstheme="minorHAnsi"/>
+          <w:sz w:val="24"/>
+        </w:rPr>
+      </w:pPr>
+      <w:r>
+        <w:rPr>
+          <w:rFonts w:cstheme="minorHAnsi"/>
+          <w:sz w:val="24"/>
+        </w:rPr>
+        <w:t>Cela aura pour effet d’exporter les variables de varsToPass, et elles pourront ainsi être accessibles directement depuis le fichier appelé, sans avoir besoins de passer par PHJS.varsToPass</w:t>
+      </w:r>
     </w:p>
     <w:p>
       <w:pPr>
@@ -7416,14 +7524,42 @@
           <w:rFonts w:cstheme="minorHAnsi"/>
           <w:sz w:val="24"/>
         </w:rPr>
-        <w:t>transmettre au parent dans ‘PHJS.includeVars’</w:t>
-      </w:r>
-      <w:r>
-        <w:rPr>
-          <w:rFonts w:cstheme="minorHAnsi"/>
-          <w:sz w:val="24"/>
-        </w:rPr>
-        <w:t xml:space="preserve">, ainsi tout le contenu de ‘PHJS.includeVars’ sera </w:t>
+        <w:t>transmettre au parent dans ‘PHJS.</w:t>
+      </w:r>
+      <w:r>
+        <w:rPr>
+          <w:rFonts w:cstheme="minorHAnsi"/>
+          <w:sz w:val="24"/>
+        </w:rPr>
+        <w:t>varsToPass</w:t>
+      </w:r>
+      <w:r>
+        <w:rPr>
+          <w:rFonts w:cstheme="minorHAnsi"/>
+          <w:sz w:val="24"/>
+        </w:rPr>
+        <w:t>’</w:t>
+      </w:r>
+      <w:r>
+        <w:rPr>
+          <w:rFonts w:cstheme="minorHAnsi"/>
+          <w:sz w:val="24"/>
+        </w:rPr>
+        <w:t>, ainsi tout le contenu de ‘PHJS.</w:t>
+      </w:r>
+      <w:r>
+        <w:rPr>
+          <w:rFonts w:cstheme="minorHAnsi"/>
+          <w:sz w:val="24"/>
+        </w:rPr>
+        <w:t>varsToPass</w:t>
+      </w:r>
+      <w:r>
+        <w:rPr>
+          <w:rFonts w:cstheme="minorHAnsi"/>
+          <w:sz w:val="24"/>
+        </w:rPr>
+        <w:t xml:space="preserve">’ sera </w:t>
       </w:r>
       <w:r>
         <w:rPr>
@@ -7522,6 +7658,13 @@
           <w:rFonts w:cstheme="minorHAnsi"/>
           <w:sz w:val="24"/>
         </w:rPr>
+        <w:t xml:space="preserve"> ou un « getFile » </w:t>
+      </w:r>
+      <w:r>
+        <w:rPr>
+          <w:rFonts w:cstheme="minorHAnsi"/>
+          <w:sz w:val="24"/>
+        </w:rPr>
         <w:t xml:space="preserve"> depuis le script PHjs.</w:t>
       </w:r>
     </w:p>
@@ -7751,7 +7894,21 @@
           <w:rFonts w:cstheme="minorHAnsi"/>
           <w:sz w:val="32"/>
         </w:rPr>
-        <w:t>Variables de PHJS dont nous n’avons parlés :</w:t>
+        <w:t>Variables de PHJS dont nous n’avons</w:t>
+      </w:r>
+      <w:r>
+        <w:rPr>
+          <w:rFonts w:cstheme="minorHAnsi"/>
+          <w:sz w:val="32"/>
+        </w:rPr>
+        <w:t xml:space="preserve"> pas</w:t>
+      </w:r>
+      <w:r>
+        <w:rPr>
+          <w:rFonts w:cstheme="minorHAnsi"/>
+          <w:sz w:val="32"/>
+        </w:rPr>
+        <w:t xml:space="preserve"> parlés :</w:t>
       </w:r>
     </w:p>
     <w:p>
@@ -7861,25 +8018,255 @@
       <w:pPr>
         <w:rPr>
           <w:rFonts w:cstheme="minorHAnsi"/>
-          <w:sz w:val="24"/>
-        </w:rPr>
-      </w:pPr>
-    </w:p>
-    <w:p>
-      <w:pPr>
-        <w:rPr>
-          <w:rFonts w:cstheme="minorHAnsi"/>
           <w:sz w:val="32"/>
-        </w:rPr>
-      </w:pPr>
-    </w:p>
-    <w:p>
-      <w:pPr>
+          <w:szCs w:val="28"/>
+        </w:rPr>
+      </w:pPr>
+      <w:r>
         <w:rPr>
           <w:rFonts w:cstheme="minorHAnsi"/>
           <w:sz w:val="32"/>
-        </w:rPr>
-      </w:pPr>
+          <w:szCs w:val="28"/>
+        </w:rPr>
+        <w:t>Fonction dont nous n’avons pas parlé :</w:t>
+      </w:r>
+    </w:p>
+    <w:p>
+      <w:pPr>
+        <w:rPr>
+          <w:rFonts w:cstheme="minorHAnsi"/>
+          <w:sz w:val="24"/>
+        </w:rPr>
+      </w:pPr>
+      <w:r>
+        <w:rPr>
+          <w:rFonts w:cstheme="minorHAnsi"/>
+          <w:sz w:val="24"/>
+        </w:rPr>
+        <w:t>getFile</w:t>
+      </w:r>
+      <w:r>
+        <w:rPr>
+          <w:rFonts w:cstheme="minorHAnsi"/>
+          <w:sz w:val="24"/>
+        </w:rPr>
+        <w:t>(</w:t>
+      </w:r>
+      <w:r>
+        <w:rPr>
+          <w:rFonts w:cstheme="minorHAnsi"/>
+          <w:sz w:val="24"/>
+        </w:rPr>
+        <w:t>‘leFichier</w:t>
+      </w:r>
+      <w:r>
+        <w:rPr>
+          <w:rFonts w:cstheme="minorHAnsi"/>
+          <w:sz w:val="24"/>
+        </w:rPr>
+        <w:t>.js</w:t>
+      </w:r>
+      <w:r>
+        <w:rPr>
+          <w:rFonts w:cstheme="minorHAnsi"/>
+          <w:sz w:val="24"/>
+        </w:rPr>
+        <w:t>’</w:t>
+      </w:r>
+      <w:r>
+        <w:rPr>
+          <w:rFonts w:cstheme="minorHAnsi"/>
+          <w:sz w:val="24"/>
+        </w:rPr>
+        <w:t>)</w:t>
+      </w:r>
+      <w:r>
+        <w:rPr>
+          <w:rFonts w:cstheme="minorHAnsi"/>
+          <w:sz w:val="24"/>
+        </w:rPr>
+        <w:t>: permet, comme son nom l’indique, d’importer un fichier javascript, mais contrairement au require natif de node, cette fonction détecte si s’il y a eu une modif dans le fichier importé</w:t>
+      </w:r>
+      <w:r>
+        <w:rPr>
+          <w:rFonts w:cstheme="minorHAnsi"/>
+          <w:sz w:val="24"/>
+        </w:rPr>
+        <w:t>, là où require utilise un singleton</w:t>
+      </w:r>
+    </w:p>
+    <w:p>
+      <w:pPr>
+        <w:rPr>
+          <w:rFonts w:cstheme="minorHAnsi"/>
+          <w:sz w:val="24"/>
+        </w:rPr>
+      </w:pPr>
+      <w:r>
+        <w:rPr>
+          <w:rFonts w:cstheme="minorHAnsi"/>
+          <w:sz w:val="24"/>
+        </w:rPr>
+        <w:t>getJson</w:t>
+      </w:r>
+      <w:r>
+        <w:rPr>
+          <w:rFonts w:cstheme="minorHAnsi"/>
+          <w:sz w:val="24"/>
+        </w:rPr>
+        <w:t>(‘leFichier.json’)</w:t>
+      </w:r>
+      <w:r>
+        <w:rPr>
+          <w:rFonts w:cstheme="minorHAnsi"/>
+          <w:sz w:val="24"/>
+        </w:rPr>
+        <w:t>: permet de récupérer le contenu d’un fichier json</w:t>
+      </w:r>
+    </w:p>
+    <w:p>
+      <w:pPr>
+        <w:rPr>
+          <w:rFonts w:cstheme="minorHAnsi"/>
+          <w:sz w:val="24"/>
+        </w:rPr>
+      </w:pPr>
+      <w:r>
+        <w:rPr>
+          <w:rFonts w:cstheme="minorHAnsi"/>
+          <w:sz w:val="24"/>
+        </w:rPr>
+        <w:t>file_exist</w:t>
+      </w:r>
+      <w:r>
+        <w:rPr>
+          <w:rFonts w:cstheme="minorHAnsi"/>
+          <w:sz w:val="24"/>
+        </w:rPr>
+        <w:t xml:space="preserve">(‘leFichierAVerifier’) </w:t>
+      </w:r>
+      <w:r>
+        <w:rPr>
+          <w:rFonts w:cstheme="minorHAnsi"/>
+          <w:sz w:val="24"/>
+        </w:rPr>
+        <w:t>: permet de vérifier si un fichier existe</w:t>
+      </w:r>
+    </w:p>
+    <w:p>
+      <w:pPr>
+        <w:rPr>
+          <w:rFonts w:cstheme="minorHAnsi"/>
+          <w:sz w:val="24"/>
+        </w:rPr>
+      </w:pPr>
+      <w:r>
+        <w:rPr>
+          <w:rFonts w:cstheme="minorHAnsi"/>
+          <w:sz w:val="24"/>
+        </w:rPr>
+        <w:t>die(</w:t>
+      </w:r>
+      <w:r>
+        <w:rPr>
+          <w:rFonts w:cstheme="minorHAnsi"/>
+          <w:sz w:val="24"/>
+        </w:rPr>
+        <w:t>[‘le message’])</w:t>
+      </w:r>
+      <w:r>
+        <w:rPr>
+          <w:rFonts w:cstheme="minorHAnsi"/>
+          <w:sz w:val="24"/>
+        </w:rPr>
+        <w:t> : permet de stopper l’exécution du PHjs, avec un message, ou non</w:t>
+      </w:r>
+    </w:p>
+    <w:p>
+      <w:pPr>
+        <w:rPr>
+          <w:rFonts w:cstheme="minorHAnsi"/>
+          <w:sz w:val="24"/>
+        </w:rPr>
+      </w:pPr>
+      <w:r>
+        <w:rPr>
+          <w:rFonts w:cstheme="minorHAnsi"/>
+          <w:sz w:val="24"/>
+        </w:rPr>
+        <w:t>print_r(</w:t>
+      </w:r>
+      <w:r>
+        <w:rPr>
+          <w:rFonts w:cstheme="minorHAnsi"/>
+          <w:sz w:val="24"/>
+        </w:rPr>
+        <w:t>unObjet</w:t>
+      </w:r>
+      <w:r>
+        <w:rPr>
+          <w:rFonts w:cstheme="minorHAnsi"/>
+          <w:sz w:val="24"/>
+        </w:rPr>
+        <w:t xml:space="preserve">) : </w:t>
+      </w:r>
+      <w:r>
+        <w:rPr>
+          <w:rFonts w:cstheme="minorHAnsi"/>
+          <w:sz w:val="24"/>
+        </w:rPr>
+        <w:t xml:space="preserve">permet </w:t>
+      </w:r>
+      <w:r>
+        <w:rPr>
+          <w:rFonts w:cstheme="minorHAnsi"/>
+          <w:sz w:val="24"/>
+        </w:rPr>
+        <w:t>d’afficher un objet JS à l’utilisateur</w:t>
+      </w:r>
+    </w:p>
+    <w:p>
+      <w:pPr>
+        <w:rPr>
+          <w:rFonts w:cstheme="minorHAnsi"/>
+          <w:sz w:val="24"/>
+        </w:rPr>
+      </w:pPr>
+      <w:r>
+        <w:rPr>
+          <w:rFonts w:cstheme="minorHAnsi"/>
+          <w:sz w:val="24"/>
+        </w:rPr>
+        <w:t>redirect_to</w:t>
+      </w:r>
+      <w:r>
+        <w:rPr>
+          <w:rFonts w:cstheme="minorHAnsi"/>
+          <w:sz w:val="24"/>
+        </w:rPr>
+        <w:t>(‘Vers où redirigier’</w:t>
+      </w:r>
+      <w:r>
+        <w:rPr>
+          <w:rFonts w:cstheme="minorHAnsi"/>
+          <w:sz w:val="24"/>
+        </w:rPr>
+        <w:t>, [true]</w:t>
+      </w:r>
+      <w:r>
+        <w:rPr>
+          <w:rFonts w:cstheme="minorHAnsi"/>
+          <w:sz w:val="24"/>
+        </w:rPr>
+        <w:t>)</w:t>
+      </w:r>
+      <w:r>
+        <w:rPr>
+          <w:rFonts w:cstheme="minorHAnsi"/>
+          <w:sz w:val="24"/>
+        </w:rPr>
+        <w:t> : permet de faire une redirection, qui est permanente si on renseigne true en deuxième argument</w:t>
+      </w:r>
     </w:p>
     <w:p>
       <w:pPr>
@@ -7888,66 +8275,18 @@
           <w:sz w:val="32"/>
         </w:rPr>
       </w:pPr>
-    </w:p>
-    <w:p>
-      <w:pPr>
+      <w:r>
         <w:rPr>
           <w:rFonts w:cstheme="minorHAnsi"/>
           <w:sz w:val="32"/>
         </w:rPr>
-      </w:pPr>
-    </w:p>
-    <w:p>
-      <w:pPr>
+        <w:t>Fichier de configuration</w:t>
+      </w:r>
+      <w:r>
         <w:rPr>
           <w:rFonts w:cstheme="minorHAnsi"/>
           <w:sz w:val="32"/>
         </w:rPr>
-      </w:pPr>
-    </w:p>
-    <w:p>
-      <w:pPr>
-        <w:rPr>
-          <w:rFonts w:cstheme="minorHAnsi"/>
-          <w:sz w:val="32"/>
-        </w:rPr>
-      </w:pPr>
-    </w:p>
-    <w:p>
-      <w:pPr>
-        <w:rPr>
-          <w:rFonts w:cstheme="minorHAnsi"/>
-          <w:sz w:val="32"/>
-        </w:rPr>
-      </w:pPr>
-    </w:p>
-    <w:p>
-      <w:pPr>
-        <w:rPr>
-          <w:rFonts w:cstheme="minorHAnsi"/>
-          <w:sz w:val="32"/>
-        </w:rPr>
-      </w:pPr>
-    </w:p>
-    <w:p>
-      <w:pPr>
-        <w:rPr>
-          <w:rFonts w:cstheme="minorHAnsi"/>
-          <w:sz w:val="32"/>
-        </w:rPr>
-      </w:pPr>
-      <w:r>
-        <w:rPr>
-          <w:rFonts w:cstheme="minorHAnsi"/>
-          <w:sz w:val="32"/>
-        </w:rPr>
-        <w:t>Fichier de configuration</w:t>
-      </w:r>
-      <w:r>
-        <w:rPr>
-          <w:rFonts w:cstheme="minorHAnsi"/>
-          <w:sz w:val="32"/>
-        </w:rPr>
         <w:t> :</w:t>
       </w:r>
     </w:p>
@@ -7978,6 +8317,13 @@
           <w:sz w:val="24"/>
         </w:rPr>
         <w:t xml:space="preserve"> si on ne souhaite pas s’en servir</w:t>
+      </w:r>
+      <w:r>
+        <w:rPr>
+          <w:rFonts w:cstheme="minorHAnsi"/>
+          <w:sz w:val="24"/>
+        </w:rPr>
+        <w:t xml:space="preserve"> (Il vous est également d’y mettre des commentaire avec ‘#’, ‘//’ ou ‘/* */’)</w:t>
       </w:r>
       <w:r>
         <w:rPr>
@@ -8431,8 +8777,6 @@
           <w:sz w:val="24"/>
         </w:rPr>
       </w:pPr>
-      <w:bookmarkStart w:id="0" w:name="_GoBack"/>
-      <w:bookmarkEnd w:id="0"/>
       <w:r>
         <w:rPr>
           <w:rFonts w:cstheme="minorHAnsi"/>
@@ -8548,6 +8892,7 @@
           <w:rFonts w:cstheme="minorHAnsi"/>
           <w:sz w:val="24"/>
         </w:rPr>
+        <w:lastRenderedPageBreak/>
         <w:t xml:space="preserve">Pour </w:t>
       </w:r>
       <w:r>
@@ -8697,6 +9042,7 @@
           <w:sz w:val="21"/>
           <w:szCs w:val="21"/>
           <w:shd w:val="clear" w:color="auto" w:fill="000000"/>
+          <w:lang w:val="en-US"/>
         </w:rPr>
       </w:pPr>
       <w:r>
@@ -8706,6 +9052,7 @@
           <w:sz w:val="21"/>
           <w:szCs w:val="21"/>
           <w:shd w:val="clear" w:color="auto" w:fill="000000"/>
+          <w:lang w:val="en-US"/>
         </w:rPr>
         <w:t>redirect</w:t>
       </w:r>
@@ -8716,6 +9063,7 @@
           <w:sz w:val="21"/>
           <w:szCs w:val="21"/>
           <w:shd w:val="clear" w:color="auto" w:fill="000000"/>
+          <w:lang w:val="en-US"/>
         </w:rPr>
         <w:t>:</w:t>
       </w:r>
@@ -8726,6 +9074,7 @@
           <w:sz w:val="21"/>
           <w:szCs w:val="21"/>
           <w:shd w:val="clear" w:color="auto" w:fill="000000"/>
+          <w:lang w:val="en-US"/>
         </w:rPr>
         <w:t xml:space="preserve"> /folder4 to</w:t>
       </w:r>
@@ -8736,6 +9085,7 @@
           <w:sz w:val="21"/>
           <w:szCs w:val="21"/>
           <w:shd w:val="clear" w:color="auto" w:fill="000000"/>
+          <w:lang w:val="en-US"/>
         </w:rPr>
         <w:t xml:space="preserve"> </w:t>
       </w:r>
@@ -8746,6 +9096,7 @@
           <w:sz w:val="21"/>
           <w:szCs w:val="21"/>
           <w:shd w:val="clear" w:color="auto" w:fill="000000"/>
+          <w:lang w:val="en-US"/>
         </w:rPr>
         <w:t>'</w:t>
       </w:r>
@@ -8757,6 +9108,7 @@
             <w:sz w:val="21"/>
             <w:szCs w:val="21"/>
             <w:shd w:val="clear" w:color="auto" w:fill="000000"/>
+            <w:lang w:val="en-US"/>
           </w:rPr>
           <w:t>http://github.com/AutoCoderr</w:t>
         </w:r>
@@ -8769,6 +9121,7 @@
           <w:sz w:val="21"/>
           <w:szCs w:val="21"/>
           <w:shd w:val="clear" w:color="auto" w:fill="000000"/>
+          <w:lang w:val="en-US"/>
         </w:rPr>
         <w:t>'</w:t>
       </w:r>
@@ -8779,6 +9132,7 @@
           <w:sz w:val="21"/>
           <w:szCs w:val="21"/>
           <w:shd w:val="clear" w:color="auto" w:fill="000000"/>
+          <w:lang w:val="en-US"/>
         </w:rPr>
         <w:t>;</w:t>
       </w:r>
@@ -8829,7 +9183,6 @@
           <w:rFonts w:cstheme="minorHAnsi"/>
           <w:sz w:val="24"/>
         </w:rPr>
-        <w:lastRenderedPageBreak/>
         <w:t>Pour a</w:t>
       </w:r>
       <w:r>
@@ -8890,6 +9243,7 @@
           <w:sz w:val="21"/>
           <w:szCs w:val="21"/>
           <w:shd w:val="clear" w:color="auto" w:fill="000000"/>
+          <w:lang w:val="en-US"/>
         </w:rPr>
       </w:pPr>
       <w:r>
@@ -8899,6 +9253,7 @@
           <w:sz w:val="21"/>
           <w:szCs w:val="21"/>
           <w:shd w:val="clear" w:color="auto" w:fill="000000"/>
+          <w:lang w:val="en-US"/>
         </w:rPr>
         <w:t>o</w:t>
       </w:r>
@@ -8909,6 +9264,7 @@
           <w:sz w:val="21"/>
           <w:szCs w:val="21"/>
           <w:shd w:val="clear" w:color="auto" w:fill="000000"/>
+          <w:lang w:val="en-US"/>
         </w:rPr>
         <w:t>pt</w:t>
       </w:r>
@@ -8919,6 +9275,7 @@
           <w:sz w:val="21"/>
           <w:szCs w:val="21"/>
           <w:shd w:val="clear" w:color="auto" w:fill="000000"/>
+          <w:lang w:val="en-US"/>
         </w:rPr>
         <w:t>ion(/folder1/folder3)</w:t>
       </w:r>
@@ -8929,6 +9286,7 @@
           <w:sz w:val="21"/>
           <w:szCs w:val="21"/>
           <w:shd w:val="clear" w:color="auto" w:fill="000000"/>
+          <w:lang w:val="en-US"/>
         </w:rPr>
         <w:t>:</w:t>
       </w:r>
@@ -8939,6 +9297,7 @@
           <w:sz w:val="21"/>
           <w:szCs w:val="21"/>
           <w:shd w:val="clear" w:color="auto" w:fill="000000"/>
+          <w:lang w:val="en-US"/>
         </w:rPr>
         <w:t xml:space="preserve"> </w:t>
       </w:r>
@@ -8949,6 +9308,7 @@
           <w:sz w:val="21"/>
           <w:szCs w:val="21"/>
           <w:shd w:val="clear" w:color="auto" w:fill="000000"/>
+          <w:lang w:val="en-US"/>
         </w:rPr>
         <w:t xml:space="preserve">file </w:t>
       </w:r>
@@ -8959,6 +9319,7 @@
           <w:sz w:val="21"/>
           <w:szCs w:val="21"/>
           <w:shd w:val="clear" w:color="auto" w:fill="000000"/>
+          <w:lang w:val="en-US"/>
         </w:rPr>
         <w:t>*.</w:t>
       </w:r>
@@ -8969,6 +9330,7 @@
           <w:sz w:val="21"/>
           <w:szCs w:val="21"/>
           <w:shd w:val="clear" w:color="auto" w:fill="000000"/>
+          <w:lang w:val="en-US"/>
         </w:rPr>
         <w:t>mp4 is forbidden</w:t>
       </w:r>
@@ -8979,6 +9341,7 @@
           <w:sz w:val="21"/>
           <w:szCs w:val="21"/>
           <w:shd w:val="clear" w:color="auto" w:fill="000000"/>
+          <w:lang w:val="en-US"/>
         </w:rPr>
         <w:t xml:space="preserve">, </w:t>
       </w:r>
@@ -8989,6 +9352,7 @@
           <w:sz w:val="21"/>
           <w:szCs w:val="21"/>
           <w:shd w:val="clear" w:color="auto" w:fill="000000"/>
+          <w:lang w:val="en-US"/>
         </w:rPr>
         <w:t xml:space="preserve">file </w:t>
       </w:r>
@@ -8999,6 +9363,7 @@
           <w:sz w:val="21"/>
           <w:szCs w:val="21"/>
           <w:shd w:val="clear" w:color="auto" w:fill="000000"/>
+          <w:lang w:val="en-US"/>
         </w:rPr>
         <w:t xml:space="preserve">*.phjs as </w:t>
       </w:r>
@@ -9009,6 +9374,7 @@
           <w:sz w:val="21"/>
           <w:szCs w:val="21"/>
           <w:shd w:val="clear" w:color="auto" w:fill="000000"/>
+          <w:lang w:val="en-US"/>
         </w:rPr>
         <w:t>text/html</w:t>
       </w:r>
@@ -9019,6 +9385,7 @@
           <w:sz w:val="21"/>
           <w:szCs w:val="21"/>
           <w:shd w:val="clear" w:color="auto" w:fill="000000"/>
+          <w:lang w:val="en-US"/>
         </w:rPr>
         <w:t xml:space="preserve">, </w:t>
       </w:r>
@@ -9029,6 +9396,7 @@
           <w:sz w:val="21"/>
           <w:szCs w:val="21"/>
           <w:shd w:val="clear" w:color="auto" w:fill="000000"/>
+          <w:lang w:val="en-US"/>
         </w:rPr>
         <w:t xml:space="preserve">file </w:t>
       </w:r>
@@ -9039,6 +9407,7 @@
           <w:sz w:val="21"/>
           <w:szCs w:val="21"/>
           <w:shd w:val="clear" w:color="auto" w:fill="000000"/>
+          <w:lang w:val="en-US"/>
         </w:rPr>
         <w:t>*.</w:t>
       </w:r>
@@ -9049,6 +9418,7 @@
           <w:sz w:val="21"/>
           <w:szCs w:val="21"/>
           <w:shd w:val="clear" w:color="auto" w:fill="000000"/>
+          <w:lang w:val="en-US"/>
         </w:rPr>
         <w:t>png redirect</w:t>
       </w:r>
@@ -9059,6 +9429,7 @@
           <w:sz w:val="21"/>
           <w:szCs w:val="21"/>
           <w:shd w:val="clear" w:color="auto" w:fill="000000"/>
+          <w:lang w:val="en-US"/>
         </w:rPr>
         <w:t xml:space="preserve"> </w:t>
       </w:r>
@@ -9070,6 +9441,7 @@
           <w:sz w:val="21"/>
           <w:szCs w:val="21"/>
           <w:shd w:val="clear" w:color="auto" w:fill="000000"/>
+          <w:lang w:val="en-US"/>
         </w:rPr>
         <w:t>'</w:t>
       </w:r>
@@ -9081,6 +9453,7 @@
             <w:sz w:val="21"/>
             <w:szCs w:val="21"/>
             <w:shd w:val="clear" w:color="auto" w:fill="000000"/>
+            <w:lang w:val="en-US"/>
           </w:rPr>
           <w:t>https://www.google.com/</w:t>
         </w:r>
@@ -9093,6 +9466,7 @@
           <w:sz w:val="21"/>
           <w:szCs w:val="21"/>
           <w:shd w:val="clear" w:color="auto" w:fill="000000"/>
+          <w:lang w:val="en-US"/>
         </w:rPr>
         <w:t>'</w:t>
       </w:r>
@@ -9104,6 +9478,7 @@
           <w:sz w:val="21"/>
           <w:szCs w:val="21"/>
           <w:shd w:val="clear" w:color="auto" w:fill="000000"/>
+          <w:lang w:val="en-US"/>
         </w:rPr>
         <w:t xml:space="preserve">, </w:t>
       </w:r>
@@ -9115,6 +9490,7 @@
           <w:sz w:val="21"/>
           <w:szCs w:val="21"/>
           <w:shd w:val="clear" w:color="auto" w:fill="000000"/>
+          <w:lang w:val="en-US"/>
         </w:rPr>
         <w:t xml:space="preserve">file </w:t>
       </w:r>
@@ -9126,6 +9502,7 @@
           <w:sz w:val="21"/>
           <w:szCs w:val="21"/>
           <w:shd w:val="clear" w:color="auto" w:fill="000000"/>
+          <w:lang w:val="en-US"/>
         </w:rPr>
         <w:t>*.html openInstead /index.html</w:t>
       </w:r>
@@ -9136,6 +9513,7 @@
           <w:sz w:val="21"/>
           <w:szCs w:val="21"/>
           <w:shd w:val="clear" w:color="auto" w:fill="000000"/>
+          <w:lang w:val="en-US"/>
         </w:rPr>
         <w:t>; recur</w:t>
       </w:r>
@@ -9146,6 +9524,7 @@
           <w:sz w:val="21"/>
           <w:szCs w:val="21"/>
           <w:shd w:val="clear" w:color="auto" w:fill="000000"/>
+          <w:lang w:val="en-US"/>
         </w:rPr>
         <w:t>s</w:t>
       </w:r>
@@ -9156,6 +9535,7 @@
           <w:sz w:val="21"/>
           <w:szCs w:val="21"/>
           <w:shd w:val="clear" w:color="auto" w:fill="000000"/>
+          <w:lang w:val="en-US"/>
         </w:rPr>
         <w:t>ive yes</w:t>
       </w:r>
@@ -9719,6 +10099,7 @@
           <w:rFonts w:cstheme="minorHAnsi"/>
           <w:sz w:val="24"/>
         </w:rPr>
+        <w:lastRenderedPageBreak/>
         <w:t>id</w:t>
       </w:r>
       <w:r>
@@ -9871,20 +10252,22 @@
         <w:rPr>
           <w:rFonts w:cstheme="minorHAnsi"/>
           <w:sz w:val="24"/>
-        </w:rPr>
-      </w:pPr>
-      <w:r>
-        <w:rPr>
-          <w:rFonts w:cstheme="minorHAnsi"/>
-          <w:sz w:val="24"/>
-        </w:rPr>
-        <w:lastRenderedPageBreak/>
+          <w:lang w:val="en-US"/>
+        </w:rPr>
+      </w:pPr>
+      <w:r>
+        <w:rPr>
+          <w:rFonts w:cstheme="minorHAnsi"/>
+          <w:sz w:val="24"/>
+          <w:lang w:val="en-US"/>
+        </w:rPr>
         <w:t>U</w:t>
       </w:r>
       <w:r>
         <w:rPr>
           <w:rFonts w:cstheme="minorHAnsi"/>
           <w:sz w:val="24"/>
+          <w:lang w:val="en-US"/>
         </w:rPr>
         <w:t>n exemple</w:t>
       </w:r>
@@ -9892,6 +10275,7 @@
         <w:rPr>
           <w:rFonts w:cstheme="minorHAnsi"/>
           <w:sz w:val="24"/>
+          <w:lang w:val="en-US"/>
         </w:rPr>
         <w:t> :</w:t>
       </w:r>
@@ -9904,6 +10288,7 @@
           <w:sz w:val="18"/>
           <w:szCs w:val="21"/>
           <w:shd w:val="clear" w:color="auto" w:fill="000000"/>
+          <w:lang w:val="en-US"/>
         </w:rPr>
       </w:pPr>
       <w:r>
@@ -9913,6 +10298,7 @@
           <w:sz w:val="18"/>
           <w:szCs w:val="21"/>
           <w:shd w:val="clear" w:color="auto" w:fill="000000"/>
+          <w:lang w:val="en-US"/>
         </w:rPr>
         <w:t xml:space="preserve">fastupload: id </w:t>
       </w:r>
@@ -9923,6 +10309,7 @@
           <w:sz w:val="18"/>
           <w:szCs w:val="21"/>
           <w:shd w:val="clear" w:color="auto" w:fill="000000"/>
+          <w:lang w:val="en-US"/>
         </w:rPr>
         <w:t>film</w:t>
       </w:r>
@@ -9933,6 +10320,7 @@
           <w:sz w:val="18"/>
           <w:szCs w:val="21"/>
           <w:shd w:val="clear" w:color="auto" w:fill="000000"/>
+          <w:lang w:val="en-US"/>
         </w:rPr>
         <w:t xml:space="preserve"> maxsize </w:t>
       </w:r>
@@ -9943,6 +10331,7 @@
           <w:sz w:val="18"/>
           <w:szCs w:val="21"/>
           <w:shd w:val="clear" w:color="auto" w:fill="000000"/>
+          <w:lang w:val="en-US"/>
         </w:rPr>
         <w:t xml:space="preserve">2147483648 </w:t>
       </w:r>
@@ -9953,6 +10342,7 @@
           <w:sz w:val="18"/>
           <w:szCs w:val="21"/>
           <w:shd w:val="clear" w:color="auto" w:fill="000000"/>
+          <w:lang w:val="en-US"/>
         </w:rPr>
         <w:t xml:space="preserve">finish </w:t>
       </w:r>
@@ -9963,6 +10353,7 @@
           <w:sz w:val="18"/>
           <w:szCs w:val="21"/>
           <w:shd w:val="clear" w:color="auto" w:fill="000000"/>
+          <w:lang w:val="en-US"/>
         </w:rPr>
         <w:t>/projects/PHjs/fastupload/finish.js</w:t>
       </w:r>
@@ -9973,6 +10364,7 @@
           <w:sz w:val="18"/>
           <w:szCs w:val="21"/>
           <w:shd w:val="clear" w:color="auto" w:fill="000000"/>
+          <w:lang w:val="en-US"/>
         </w:rPr>
         <w:t xml:space="preserve"> forbidden </w:t>
       </w:r>
@@ -9983,6 +10375,7 @@
           <w:sz w:val="18"/>
           <w:szCs w:val="21"/>
           <w:shd w:val="clear" w:color="auto" w:fill="000000"/>
+          <w:lang w:val="en-US"/>
         </w:rPr>
         <w:t>*</w:t>
       </w:r>
@@ -9993,6 +10386,7 @@
           <w:sz w:val="18"/>
           <w:szCs w:val="21"/>
           <w:shd w:val="clear" w:color="auto" w:fill="000000"/>
+          <w:lang w:val="en-US"/>
         </w:rPr>
         <w:t xml:space="preserve"> allow </w:t>
       </w:r>
@@ -10003,6 +10397,7 @@
           <w:sz w:val="18"/>
           <w:szCs w:val="21"/>
           <w:shd w:val="clear" w:color="auto" w:fill="000000"/>
+          <w:lang w:val="en-US"/>
         </w:rPr>
         <w:t>*.mp4,*.MP4,*.avi,*.AVI</w:t>
       </w:r>
@@ -10013,6 +10408,7 @@
           <w:sz w:val="18"/>
           <w:szCs w:val="21"/>
           <w:shd w:val="clear" w:color="auto" w:fill="000000"/>
+          <w:lang w:val="en-US"/>
         </w:rPr>
         <w:t>;</w:t>
       </w:r>
@@ -10125,11 +10521,13 @@
                             <w:pPr>
                               <w:rPr>
                                 <w:sz w:val="20"/>
+                                <w:lang w:val="en-US"/>
                               </w:rPr>
                             </w:pPr>
                             <w:r>
                               <w:rPr>
                                 <w:sz w:val="20"/>
+                                <w:lang w:val="en-US"/>
                               </w:rPr>
                               <w:t xml:space="preserve">fastupload: </w:t>
                             </w:r>
@@ -10138,11 +10536,13 @@
                             <w:pPr>
                               <w:rPr>
                                 <w:sz w:val="20"/>
+                                <w:lang w:val="en-US"/>
                               </w:rPr>
                             </w:pPr>
                             <w:r>
                               <w:rPr>
                                 <w:sz w:val="20"/>
+                                <w:lang w:val="en-US"/>
                               </w:rPr>
                               <w:t xml:space="preserve">     id film maxsize 2147483648 finish /projects/PHjs/fastupload/film/finish.js forbidden * allow *.mp4,*.MP4,*.avi,*.AVI &amp; </w:t>
                             </w:r>
@@ -10151,19 +10551,15 @@
                             <w:pPr>
                               <w:rPr>
                                 <w:sz w:val="20"/>
+                                <w:lang w:val="en-US"/>
                               </w:rPr>
                             </w:pPr>
                             <w:r>
                               <w:rPr>
                                 <w:sz w:val="20"/>
+                                <w:lang w:val="en-US"/>
                               </w:rPr>
-                              <w:t xml:space="preserve">     id image maxsize 52428800 finish /projects/PHjs/fastupload/image/finish.js forbidden * allow *.jpg,*.JPG,*.jpeg,*.JPEG,*.png,*.PNG</w:t>
-                            </w:r>
-                            <w:r>
-                              <w:rPr>
-                                <w:sz w:val="20"/>
-                              </w:rPr>
-                              <w:t> ;</w:t>
+                              <w:t xml:space="preserve">     id image maxsize 52428800 finish /projects/PHjs/fastupload/image/finish.js forbidden * allow *.jpg,*.JPG,*.jpeg,*.JPEG,*.png,*.PNG ;</w:t>
                             </w:r>
                           </w:p>
                         </w:txbxContent>
@@ -10195,11 +10591,13 @@
                       <w:pPr>
                         <w:rPr>
                           <w:sz w:val="20"/>
+                          <w:lang w:val="en-US"/>
                         </w:rPr>
                       </w:pPr>
                       <w:r>
                         <w:rPr>
                           <w:sz w:val="20"/>
+                          <w:lang w:val="en-US"/>
                         </w:rPr>
                         <w:t xml:space="preserve">fastupload: </w:t>
                       </w:r>
@@ -10208,11 +10606,13 @@
                       <w:pPr>
                         <w:rPr>
                           <w:sz w:val="20"/>
+                          <w:lang w:val="en-US"/>
                         </w:rPr>
                       </w:pPr>
                       <w:r>
                         <w:rPr>
                           <w:sz w:val="20"/>
+                          <w:lang w:val="en-US"/>
                         </w:rPr>
                         <w:t xml:space="preserve">     id film maxsize 2147483648 finish /projects/PHjs/fastupload/film/finish.js forbidden * allow *.mp4,*.MP4,*.avi,*.AVI &amp; </w:t>
                       </w:r>
@@ -10221,19 +10621,15 @@
                       <w:pPr>
                         <w:rPr>
                           <w:sz w:val="20"/>
+                          <w:lang w:val="en-US"/>
                         </w:rPr>
                       </w:pPr>
                       <w:r>
                         <w:rPr>
                           <w:sz w:val="20"/>
+                          <w:lang w:val="en-US"/>
                         </w:rPr>
-                        <w:t xml:space="preserve">     id image maxsize 52428800 finish /projects/PHjs/fastupload/image/finish.js forbidden * allow *.jpg,*.JPG,*.jpeg,*.JPEG,*.png,*.PNG</w:t>
-                      </w:r>
-                      <w:r>
-                        <w:rPr>
-                          <w:sz w:val="20"/>
-                        </w:rPr>
-                        <w:t> ;</w:t>
+                        <w:t xml:space="preserve">     id image maxsize 52428800 finish /projects/PHjs/fastupload/image/finish.js forbidden * allow *.jpg,*.JPG,*.jpeg,*.JPEG,*.png,*.PNG ;</w:t>
                       </w:r>
                     </w:p>
                   </w:txbxContent>
@@ -10507,6 +10903,7 @@
           <w:rFonts w:cstheme="minorHAnsi"/>
           <w:sz w:val="24"/>
         </w:rPr>
+        <w:lastRenderedPageBreak/>
         <w:t>p</w:t>
       </w:r>
       <w:r>
@@ -10626,7 +11023,6 @@
           <w:noProof/>
           <w:sz w:val="24"/>
         </w:rPr>
-        <w:lastRenderedPageBreak/>
         <w:drawing>
           <wp:inline distT="0" distB="0" distL="0" distR="0" wp14:anchorId="5997001E" wp14:editId="10EC56F1">
             <wp:extent cx="4610100" cy="838200"/>
@@ -10945,11 +11341,60 @@
           <w:sz w:val="24"/>
         </w:rPr>
       </w:pPr>
-      <w:r>
-        <w:rPr>
-          <w:rFonts w:cstheme="minorHAnsi"/>
-          <w:sz w:val="24"/>
-        </w:rPr>
+    </w:p>
+    <w:p>
+      <w:pPr>
+        <w:rPr>
+          <w:rFonts w:cstheme="minorHAnsi"/>
+          <w:sz w:val="24"/>
+        </w:rPr>
+      </w:pPr>
+    </w:p>
+    <w:p>
+      <w:pPr>
+        <w:rPr>
+          <w:rFonts w:cstheme="minorHAnsi"/>
+          <w:sz w:val="24"/>
+        </w:rPr>
+      </w:pPr>
+    </w:p>
+    <w:p>
+      <w:pPr>
+        <w:rPr>
+          <w:rFonts w:cstheme="minorHAnsi"/>
+          <w:sz w:val="24"/>
+        </w:rPr>
+      </w:pPr>
+    </w:p>
+    <w:p>
+      <w:pPr>
+        <w:rPr>
+          <w:rFonts w:cstheme="minorHAnsi"/>
+          <w:sz w:val="24"/>
+        </w:rPr>
+      </w:pPr>
+    </w:p>
+    <w:p>
+      <w:pPr>
+        <w:rPr>
+          <w:rFonts w:cstheme="minorHAnsi"/>
+          <w:sz w:val="24"/>
+        </w:rPr>
+      </w:pPr>
+    </w:p>
+    <w:p>
+      <w:pPr>
+        <w:rPr>
+          <w:rFonts w:cstheme="minorHAnsi"/>
+          <w:sz w:val="24"/>
+        </w:rPr>
+      </w:pPr>
+      <w:r>
+        <w:rPr>
+          <w:rFonts w:cstheme="minorHAnsi"/>
+          <w:sz w:val="24"/>
+        </w:rPr>
+        <w:lastRenderedPageBreak/>
         <w:t>Un exemple :</w:t>
       </w:r>
     </w:p>
@@ -11028,7 +11473,6 @@
           <w:rFonts w:cstheme="minorHAnsi"/>
           <w:sz w:val="24"/>
         </w:rPr>
-        <w:lastRenderedPageBreak/>
         <w:t>Premièrement, ont créer l’input ‘type file’ en lui mettant un</w:t>
       </w:r>
       <w:r>
@@ -11372,7 +11816,7 @@
 </file>
 
 <file path=word/numbering.xml><?xml version="1.0" encoding="utf-8"?>
-<w:numbering xmlns:wpc="http://schemas.microsoft.com/office/word/2010/wordprocessingCanvas" xmlns:cx="http://schemas.microsoft.com/office/drawing/2014/chartex" xmlns:cx1="http://schemas.microsoft.com/office/drawing/2015/9/8/chartex" xmlns:cx2="http://schemas.microsoft.com/office/drawing/2015/10/21/chartex" xmlns:cx3="http://schemas.microsoft.com/office/drawing/2016/5/9/chartex" xmlns:cx4="http://schemas.microsoft.com/office/drawing/2016/5/10/chartex" xmlns:cx5="http://schemas.microsoft.com/office/drawing/2016/5/11/chartex" xmlns:cx6="http://schemas.microsoft.com/office/drawing/2016/5/12/chartex" xmlns:cx7="http://schemas.microsoft.com/office/drawing/2016/5/13/chartex" xmlns:cx8="http://schemas.microsoft.com/office/drawing/2016/5/14/chartex" xmlns:mc="http://schemas.openxmlformats.org/markup-compatibility/2006" xmlns:aink="http://schemas.microsoft.com/office/drawing/2016/ink" xmlns:am3d="http://schemas.microsoft.com/office/drawing/2017/model3d" xmlns:o="urn:schemas-microsoft-com:office:office" xmlns:r="http://schemas.openxmlformats.org/officeDocument/2006/relationships" xmlns:m="http://schemas.openxmlformats.org/officeDocument/2006/math" xmlns:v="urn:schemas-microsoft-com:vml" xmlns:wp14="http://schemas.microsoft.com/office/word/2010/wordprocessingDrawing" xmlns:wp="http://schemas.openxmlformats.org/drawingml/2006/wordprocessingDrawing" xmlns:w10="urn:schemas-microsoft-com:office:word" xmlns:w="http://schemas.openxmlformats.org/wordprocessingml/2006/main" xmlns:w14="http://schemas.microsoft.com/office/word/2010/wordml" xmlns:w15="http://schemas.microsoft.com/office/word/2012/wordml" xmlns:w16cid="http://schemas.microsoft.com/office/word/2016/wordml/cid" xmlns:w16se="http://schemas.microsoft.com/office/word/2015/wordml/symex" xmlns:wpg="http://schemas.microsoft.com/office/word/2010/wordprocessingGroup" xmlns:wpi="http://schemas.microsoft.com/office/word/2010/wordprocessingInk" xmlns:wne="http://schemas.microsoft.com/office/word/2006/wordml" xmlns:wps="http://schemas.microsoft.com/office/word/2010/wordprocessingShape" mc:Ignorable="w14 w15 w16se w16cid wp14">
+<w:numbering xmlns:wpc="http://schemas.microsoft.com/office/word/2010/wordprocessingCanvas" xmlns:cx="http://schemas.microsoft.com/office/drawing/2014/chartex" xmlns:cx1="http://schemas.microsoft.com/office/drawing/2015/9/8/chartex" xmlns:cx2="http://schemas.microsoft.com/office/drawing/2015/10/21/chartex" xmlns:cx3="http://schemas.microsoft.com/office/drawing/2016/5/9/chartex" xmlns:cx4="http://schemas.microsoft.com/office/drawing/2016/5/10/chartex" xmlns:cx5="http://schemas.microsoft.com/office/drawing/2016/5/11/chartex" xmlns:cx6="http://schemas.microsoft.com/office/drawing/2016/5/12/chartex" xmlns:cx7="http://schemas.microsoft.com/office/drawing/2016/5/13/chartex" xmlns:cx8="http://schemas.microsoft.com/office/drawing/2016/5/14/chartex" xmlns:mc="http://schemas.openxmlformats.org/markup-compatibility/2006" xmlns:aink="http://schemas.microsoft.com/office/drawing/2016/ink" xmlns:am3d="http://schemas.microsoft.com/office/drawing/2017/model3d" xmlns:o="urn:schemas-microsoft-com:office:office" xmlns:r="http://schemas.openxmlformats.org/officeDocument/2006/relationships" xmlns:m="http://schemas.openxmlformats.org/officeDocument/2006/math" xmlns:v="urn:schemas-microsoft-com:vml" xmlns:wp14="http://schemas.microsoft.com/office/word/2010/wordprocessingDrawing" xmlns:wp="http://schemas.openxmlformats.org/drawingml/2006/wordprocessingDrawing" xmlns:w10="urn:schemas-microsoft-com:office:word" xmlns:w="http://schemas.openxmlformats.org/wordprocessingml/2006/main" xmlns:w14="http://schemas.microsoft.com/office/word/2010/wordml" xmlns:w15="http://schemas.microsoft.com/office/word/2012/wordml" xmlns:w16cex="http://schemas.microsoft.com/office/word/2018/wordml/cex" xmlns:w16cid="http://schemas.microsoft.com/office/word/2016/wordml/cid" xmlns:w16="http://schemas.microsoft.com/office/word/2018/wordml" xmlns:w16se="http://schemas.microsoft.com/office/word/2015/wordml/symex" xmlns:wpg="http://schemas.microsoft.com/office/word/2010/wordprocessingGroup" xmlns:wpi="http://schemas.microsoft.com/office/word/2010/wordprocessingInk" xmlns:wne="http://schemas.microsoft.com/office/word/2006/wordml" xmlns:wps="http://schemas.microsoft.com/office/word/2010/wordprocessingShape" mc:Ignorable="w14 w15 w16se w16cid w16 w16cex wp14">
   <w:abstractNum w:abstractNumId="0" w15:restartNumberingAfterBreak="0">
     <w:nsid w:val="5C7D6051"/>
     <w:multiLevelType w:val="hybridMultilevel"/>
@@ -11607,7 +12051,7 @@
 </file>
 
 <file path=word/styles.xml><?xml version="1.0" encoding="utf-8"?>
-<w:styles xmlns:mc="http://schemas.openxmlformats.org/markup-compatibility/2006" xmlns:r="http://schemas.openxmlformats.org/officeDocument/2006/relationships" xmlns:w="http://schemas.openxmlformats.org/wordprocessingml/2006/main" xmlns:w14="http://schemas.microsoft.com/office/word/2010/wordml" xmlns:w15="http://schemas.microsoft.com/office/word/2012/wordml" xmlns:w16cid="http://schemas.microsoft.com/office/word/2016/wordml/cid" xmlns:w16se="http://schemas.microsoft.com/office/word/2015/wordml/symex" mc:Ignorable="w14 w15 w16se w16cid">
+<w:styles xmlns:mc="http://schemas.openxmlformats.org/markup-compatibility/2006" xmlns:r="http://schemas.openxmlformats.org/officeDocument/2006/relationships" xmlns:w="http://schemas.openxmlformats.org/wordprocessingml/2006/main" xmlns:w14="http://schemas.microsoft.com/office/word/2010/wordml" xmlns:w15="http://schemas.microsoft.com/office/word/2012/wordml" xmlns:w16cex="http://schemas.microsoft.com/office/word/2018/wordml/cex" xmlns:w16cid="http://schemas.microsoft.com/office/word/2016/wordml/cid" xmlns:w16="http://schemas.microsoft.com/office/word/2018/wordml" xmlns:w16se="http://schemas.microsoft.com/office/word/2015/wordml/symex" mc:Ignorable="w14 w15 w16se w16cid w16 w16cex">
   <w:docDefaults>
     <w:rPrDefault>
       <w:rPr>

</xml_diff>

<commit_message>
Use a callback instead of a callback when execute a phjs script
</commit_message>
<xml_diff>
--- a/docs/Tuto_FR.docx
+++ b/docs/Tuto_FR.docx
@@ -2606,6 +2606,39 @@
         <w:rPr>
           <w:rFonts w:cstheme="minorHAnsi"/>
           <w:sz w:val="24"/>
+          <w:szCs w:val="18"/>
+        </w:rPr>
+      </w:pPr>
+      <w:r>
+        <w:rPr>
+          <w:rFonts w:cstheme="minorHAnsi"/>
+          <w:sz w:val="24"/>
+          <w:szCs w:val="18"/>
+        </w:rPr>
+        <w:t>(Depuis une dernière mise à jour, il est également possible de mettre ‘end();</w:t>
+      </w:r>
+      <w:r>
+        <w:rPr>
+          <w:rFonts w:cstheme="minorHAnsi"/>
+          <w:sz w:val="24"/>
+          <w:szCs w:val="18"/>
+        </w:rPr>
+        <w:t>’</w:t>
+      </w:r>
+      <w:r>
+        <w:rPr>
+          <w:rFonts w:cstheme="minorHAnsi"/>
+          <w:sz w:val="24"/>
+          <w:szCs w:val="18"/>
+        </w:rPr>
+        <w:t>)</w:t>
+      </w:r>
+    </w:p>
+    <w:p>
+      <w:pPr>
+        <w:rPr>
+          <w:rFonts w:cstheme="minorHAnsi"/>
+          <w:sz w:val="24"/>
         </w:rPr>
       </w:pPr>
       <w:r>
@@ -2952,6 +2985,7 @@
           <w:rFonts w:cstheme="minorHAnsi"/>
           <w:sz w:val="24"/>
         </w:rPr>
+        <w:lastRenderedPageBreak/>
         <w:t>Comme</w:t>
       </w:r>
       <w:r>
@@ -2987,15 +3021,7 @@
           <w:rFonts w:cstheme="minorHAnsi"/>
           <w:sz w:val="24"/>
         </w:rPr>
-        <w:t xml:space="preserve"> </w:t>
-      </w:r>
-      <w:r>
-        <w:rPr>
-          <w:rFonts w:cstheme="minorHAnsi"/>
-          <w:sz w:val="24"/>
-        </w:rPr>
-        <w:lastRenderedPageBreak/>
-        <w:t>asynchrone</w:t>
+        <w:t xml:space="preserve"> asynchrone</w:t>
       </w:r>
       <w:r>
         <w:rPr>
@@ -7183,14 +7209,7 @@
           <w:rFonts w:cstheme="minorHAnsi"/>
           <w:sz w:val="24"/>
         </w:rPr>
-        <w:t>varsToPass</w:t>
-      </w:r>
-      <w:r>
-        <w:rPr>
-          <w:rFonts w:cstheme="minorHAnsi"/>
-          <w:sz w:val="24"/>
-        </w:rPr>
-        <w:t xml:space="preserve"> </w:t>
+        <w:t xml:space="preserve">varsToPass </w:t>
       </w:r>
     </w:p>
     <w:p>

</xml_diff>